<commit_message>
Mise à jour :
  Fiche de suivie
  Documentation
Création :
  source.css
</commit_message>
<xml_diff>
--- a/doc/LunchBuddy.docx
+++ b/doc/LunchBuddy.docx
@@ -6,7 +6,7 @@
       <w:pPr>
         <w:pStyle w:val="Titre1"/>
       </w:pPr>
-      <w:bookmarkStart w:id="0" w:name="_Toc403741119"/>
+      <w:bookmarkStart w:id="0" w:name="_Toc404338701"/>
       <w:proofErr w:type="spellStart"/>
       <w:r>
         <w:t>LunchBuddy</w:t>
@@ -17,7 +17,13 @@
     <w:sdt>
       <w:sdtPr>
         <w:rPr>
-          <w:lang w:val="fr-FR"/>
+          <w:rFonts w:asciiTheme="minorHAnsi" w:eastAsiaTheme="minorHAnsi" w:hAnsiTheme="minorHAnsi" w:cstheme="minorBidi"/>
+          <w:b w:val="0"/>
+          <w:bCs w:val="0"/>
+          <w:color w:val="auto"/>
+          <w:sz w:val="22"/>
+          <w:szCs w:val="22"/>
+          <w:lang w:val="fr-FR" w:eastAsia="en-US"/>
         </w:rPr>
         <w:id w:val="2103143474"/>
         <w:docPartObj>
@@ -25,15 +31,7 @@
           <w:docPartUnique/>
         </w:docPartObj>
       </w:sdtPr>
-      <w:sdtEndPr>
-        <w:rPr>
-          <w:rFonts w:asciiTheme="minorHAnsi" w:eastAsiaTheme="minorHAnsi" w:hAnsiTheme="minorHAnsi" w:cstheme="minorBidi"/>
-          <w:color w:val="auto"/>
-          <w:sz w:val="22"/>
-          <w:szCs w:val="22"/>
-          <w:lang w:eastAsia="en-US"/>
-        </w:rPr>
-      </w:sdtEndPr>
+      <w:sdtEndPr/>
       <w:sdtContent>
         <w:p>
           <w:pPr>
@@ -53,7 +51,9 @@
               <w:tab w:val="right" w:leader="dot" w:pos="9062"/>
             </w:tabs>
             <w:rPr>
+              <w:rFonts w:eastAsiaTheme="minorEastAsia"/>
               <w:noProof/>
+              <w:lang w:eastAsia="fr-CH"/>
             </w:rPr>
           </w:pPr>
           <w:r>
@@ -65,7 +65,7 @@
           <w:r>
             <w:fldChar w:fldCharType="separate"/>
           </w:r>
-          <w:hyperlink w:anchor="_Toc403741119" w:history="1">
+          <w:hyperlink w:anchor="_Toc404338701" w:history="1">
             <w:r>
               <w:rPr>
                 <w:rStyle w:val="Lienhypertexte"/>
@@ -92,7 +92,7 @@
                 <w:noProof/>
                 <w:webHidden/>
               </w:rPr>
-              <w:instrText xml:space="preserve"> PAGEREF _Toc403741119 \h </w:instrText>
+              <w:instrText xml:space="preserve"> PAGEREF _Toc404338701 \h </w:instrText>
             </w:r>
             <w:r>
               <w:rPr>
@@ -113,6 +113,1026 @@
                 <w:webHidden/>
               </w:rPr>
               <w:t>1</w:t>
+            </w:r>
+            <w:r>
+              <w:rPr>
+                <w:noProof/>
+                <w:webHidden/>
+              </w:rPr>
+              <w:fldChar w:fldCharType="end"/>
+            </w:r>
+          </w:hyperlink>
+        </w:p>
+        <w:p>
+          <w:pPr>
+            <w:pStyle w:val="TM2"/>
+            <w:tabs>
+              <w:tab w:val="right" w:leader="dot" w:pos="9062"/>
+            </w:tabs>
+            <w:rPr>
+              <w:noProof/>
+            </w:rPr>
+          </w:pPr>
+          <w:hyperlink w:anchor="_Toc404338702" w:history="1">
+            <w:r>
+              <w:rPr>
+                <w:rStyle w:val="Lienhypertexte"/>
+                <w:noProof/>
+              </w:rPr>
+              <w:t>Préparatifs</w:t>
+            </w:r>
+            <w:r>
+              <w:rPr>
+                <w:noProof/>
+                <w:webHidden/>
+              </w:rPr>
+              <w:tab/>
+            </w:r>
+            <w:r>
+              <w:rPr>
+                <w:noProof/>
+                <w:webHidden/>
+              </w:rPr>
+              <w:fldChar w:fldCharType="begin"/>
+            </w:r>
+            <w:r>
+              <w:rPr>
+                <w:noProof/>
+                <w:webHidden/>
+              </w:rPr>
+              <w:instrText xml:space="preserve"> PAGEREF _Toc404338702 \h </w:instrText>
+            </w:r>
+            <w:r>
+              <w:rPr>
+                <w:noProof/>
+                <w:webHidden/>
+              </w:rPr>
+            </w:r>
+            <w:r>
+              <w:rPr>
+                <w:noProof/>
+                <w:webHidden/>
+              </w:rPr>
+              <w:fldChar w:fldCharType="separate"/>
+            </w:r>
+            <w:r>
+              <w:rPr>
+                <w:noProof/>
+                <w:webHidden/>
+              </w:rPr>
+              <w:t>2</w:t>
+            </w:r>
+            <w:r>
+              <w:rPr>
+                <w:noProof/>
+                <w:webHidden/>
+              </w:rPr>
+              <w:fldChar w:fldCharType="end"/>
+            </w:r>
+          </w:hyperlink>
+        </w:p>
+        <w:p>
+          <w:pPr>
+            <w:pStyle w:val="TM3"/>
+            <w:tabs>
+              <w:tab w:val="right" w:leader="dot" w:pos="9062"/>
+            </w:tabs>
+            <w:rPr>
+              <w:noProof/>
+            </w:rPr>
+          </w:pPr>
+          <w:hyperlink w:anchor="_Toc404338703" w:history="1">
+            <w:r>
+              <w:rPr>
+                <w:rStyle w:val="Lienhypertexte"/>
+                <w:noProof/>
+              </w:rPr>
+              <w:t>Organisation</w:t>
+            </w:r>
+            <w:r>
+              <w:rPr>
+                <w:noProof/>
+                <w:webHidden/>
+              </w:rPr>
+              <w:tab/>
+            </w:r>
+            <w:r>
+              <w:rPr>
+                <w:noProof/>
+                <w:webHidden/>
+              </w:rPr>
+              <w:fldChar w:fldCharType="begin"/>
+            </w:r>
+            <w:r>
+              <w:rPr>
+                <w:noProof/>
+                <w:webHidden/>
+              </w:rPr>
+              <w:instrText xml:space="preserve"> PAGEREF _Toc404338703 \h </w:instrText>
+            </w:r>
+            <w:r>
+              <w:rPr>
+                <w:noProof/>
+                <w:webHidden/>
+              </w:rPr>
+            </w:r>
+            <w:r>
+              <w:rPr>
+                <w:noProof/>
+                <w:webHidden/>
+              </w:rPr>
+              <w:fldChar w:fldCharType="separate"/>
+            </w:r>
+            <w:r>
+              <w:rPr>
+                <w:noProof/>
+                <w:webHidden/>
+              </w:rPr>
+              <w:t>2</w:t>
+            </w:r>
+            <w:r>
+              <w:rPr>
+                <w:noProof/>
+                <w:webHidden/>
+              </w:rPr>
+              <w:fldChar w:fldCharType="end"/>
+            </w:r>
+          </w:hyperlink>
+        </w:p>
+        <w:p>
+          <w:pPr>
+            <w:pStyle w:val="TM3"/>
+            <w:tabs>
+              <w:tab w:val="right" w:leader="dot" w:pos="9062"/>
+            </w:tabs>
+            <w:rPr>
+              <w:noProof/>
+            </w:rPr>
+          </w:pPr>
+          <w:hyperlink w:anchor="_Toc404338704" w:history="1">
+            <w:r>
+              <w:rPr>
+                <w:rStyle w:val="Lienhypertexte"/>
+                <w:noProof/>
+              </w:rPr>
+              <w:t>Objectifs</w:t>
+            </w:r>
+            <w:r>
+              <w:rPr>
+                <w:noProof/>
+                <w:webHidden/>
+              </w:rPr>
+              <w:tab/>
+            </w:r>
+            <w:r>
+              <w:rPr>
+                <w:noProof/>
+                <w:webHidden/>
+              </w:rPr>
+              <w:fldChar w:fldCharType="begin"/>
+            </w:r>
+            <w:r>
+              <w:rPr>
+                <w:noProof/>
+                <w:webHidden/>
+              </w:rPr>
+              <w:instrText xml:space="preserve"> PAGEREF _Toc404338704 \h </w:instrText>
+            </w:r>
+            <w:r>
+              <w:rPr>
+                <w:noProof/>
+                <w:webHidden/>
+              </w:rPr>
+            </w:r>
+            <w:r>
+              <w:rPr>
+                <w:noProof/>
+                <w:webHidden/>
+              </w:rPr>
+              <w:fldChar w:fldCharType="separate"/>
+            </w:r>
+            <w:r>
+              <w:rPr>
+                <w:noProof/>
+                <w:webHidden/>
+              </w:rPr>
+              <w:t>2</w:t>
+            </w:r>
+            <w:r>
+              <w:rPr>
+                <w:noProof/>
+                <w:webHidden/>
+              </w:rPr>
+              <w:fldChar w:fldCharType="end"/>
+            </w:r>
+          </w:hyperlink>
+        </w:p>
+        <w:p>
+          <w:pPr>
+            <w:pStyle w:val="TM2"/>
+            <w:tabs>
+              <w:tab w:val="right" w:leader="dot" w:pos="9062"/>
+            </w:tabs>
+            <w:rPr>
+              <w:noProof/>
+            </w:rPr>
+          </w:pPr>
+          <w:hyperlink w:anchor="_Toc404338705" w:history="1">
+            <w:r>
+              <w:rPr>
+                <w:rStyle w:val="Lienhypertexte"/>
+                <w:noProof/>
+              </w:rPr>
+              <w:t>Analyse</w:t>
+            </w:r>
+            <w:r>
+              <w:rPr>
+                <w:noProof/>
+                <w:webHidden/>
+              </w:rPr>
+              <w:tab/>
+            </w:r>
+            <w:r>
+              <w:rPr>
+                <w:noProof/>
+                <w:webHidden/>
+              </w:rPr>
+              <w:fldChar w:fldCharType="begin"/>
+            </w:r>
+            <w:r>
+              <w:rPr>
+                <w:noProof/>
+                <w:webHidden/>
+              </w:rPr>
+              <w:instrText xml:space="preserve"> PAGEREF _Toc404338705 \h </w:instrText>
+            </w:r>
+            <w:r>
+              <w:rPr>
+                <w:noProof/>
+                <w:webHidden/>
+              </w:rPr>
+            </w:r>
+            <w:r>
+              <w:rPr>
+                <w:noProof/>
+                <w:webHidden/>
+              </w:rPr>
+              <w:fldChar w:fldCharType="separate"/>
+            </w:r>
+            <w:r>
+              <w:rPr>
+                <w:noProof/>
+                <w:webHidden/>
+              </w:rPr>
+              <w:t>2</w:t>
+            </w:r>
+            <w:r>
+              <w:rPr>
+                <w:noProof/>
+                <w:webHidden/>
+              </w:rPr>
+              <w:fldChar w:fldCharType="end"/>
+            </w:r>
+          </w:hyperlink>
+        </w:p>
+        <w:p>
+          <w:pPr>
+            <w:pStyle w:val="TM3"/>
+            <w:tabs>
+              <w:tab w:val="right" w:leader="dot" w:pos="9062"/>
+            </w:tabs>
+            <w:rPr>
+              <w:noProof/>
+            </w:rPr>
+          </w:pPr>
+          <w:hyperlink w:anchor="_Toc404338706" w:history="1">
+            <w:r>
+              <w:rPr>
+                <w:rStyle w:val="Lienhypertexte"/>
+                <w:noProof/>
+              </w:rPr>
+              <w:t>Maquette préliminaire</w:t>
+            </w:r>
+            <w:r>
+              <w:rPr>
+                <w:noProof/>
+                <w:webHidden/>
+              </w:rPr>
+              <w:tab/>
+            </w:r>
+            <w:r>
+              <w:rPr>
+                <w:noProof/>
+                <w:webHidden/>
+              </w:rPr>
+              <w:fldChar w:fldCharType="begin"/>
+            </w:r>
+            <w:r>
+              <w:rPr>
+                <w:noProof/>
+                <w:webHidden/>
+              </w:rPr>
+              <w:instrText xml:space="preserve"> PAGEREF _Toc404338706 \h </w:instrText>
+            </w:r>
+            <w:r>
+              <w:rPr>
+                <w:noProof/>
+                <w:webHidden/>
+              </w:rPr>
+            </w:r>
+            <w:r>
+              <w:rPr>
+                <w:noProof/>
+                <w:webHidden/>
+              </w:rPr>
+              <w:fldChar w:fldCharType="separate"/>
+            </w:r>
+            <w:r>
+              <w:rPr>
+                <w:noProof/>
+                <w:webHidden/>
+              </w:rPr>
+              <w:t>2</w:t>
+            </w:r>
+            <w:r>
+              <w:rPr>
+                <w:noProof/>
+                <w:webHidden/>
+              </w:rPr>
+              <w:fldChar w:fldCharType="end"/>
+            </w:r>
+          </w:hyperlink>
+        </w:p>
+        <w:p>
+          <w:pPr>
+            <w:pStyle w:val="TM3"/>
+            <w:tabs>
+              <w:tab w:val="right" w:leader="dot" w:pos="9062"/>
+            </w:tabs>
+            <w:rPr>
+              <w:noProof/>
+            </w:rPr>
+          </w:pPr>
+          <w:hyperlink w:anchor="_Toc404338707" w:history="1">
+            <w:r>
+              <w:rPr>
+                <w:rStyle w:val="Lienhypertexte"/>
+                <w:noProof/>
+              </w:rPr>
+              <w:t>Stratégie de tests</w:t>
+            </w:r>
+            <w:r>
+              <w:rPr>
+                <w:noProof/>
+                <w:webHidden/>
+              </w:rPr>
+              <w:tab/>
+            </w:r>
+            <w:r>
+              <w:rPr>
+                <w:noProof/>
+                <w:webHidden/>
+              </w:rPr>
+              <w:fldChar w:fldCharType="begin"/>
+            </w:r>
+            <w:r>
+              <w:rPr>
+                <w:noProof/>
+                <w:webHidden/>
+              </w:rPr>
+              <w:instrText xml:space="preserve"> PAGEREF _Toc404338707 \h </w:instrText>
+            </w:r>
+            <w:r>
+              <w:rPr>
+                <w:noProof/>
+                <w:webHidden/>
+              </w:rPr>
+            </w:r>
+            <w:r>
+              <w:rPr>
+                <w:noProof/>
+                <w:webHidden/>
+              </w:rPr>
+              <w:fldChar w:fldCharType="separate"/>
+            </w:r>
+            <w:r>
+              <w:rPr>
+                <w:noProof/>
+                <w:webHidden/>
+              </w:rPr>
+              <w:t>4</w:t>
+            </w:r>
+            <w:r>
+              <w:rPr>
+                <w:noProof/>
+                <w:webHidden/>
+              </w:rPr>
+              <w:fldChar w:fldCharType="end"/>
+            </w:r>
+          </w:hyperlink>
+        </w:p>
+        <w:p>
+          <w:pPr>
+            <w:pStyle w:val="TM3"/>
+            <w:tabs>
+              <w:tab w:val="right" w:leader="dot" w:pos="9062"/>
+            </w:tabs>
+            <w:rPr>
+              <w:noProof/>
+            </w:rPr>
+          </w:pPr>
+          <w:hyperlink w:anchor="_Toc404338708" w:history="1">
+            <w:r>
+              <w:rPr>
+                <w:rStyle w:val="Lienhypertexte"/>
+                <w:noProof/>
+              </w:rPr>
+              <w:t>Planification détaillée</w:t>
+            </w:r>
+            <w:r>
+              <w:rPr>
+                <w:noProof/>
+                <w:webHidden/>
+              </w:rPr>
+              <w:tab/>
+            </w:r>
+            <w:r>
+              <w:rPr>
+                <w:noProof/>
+                <w:webHidden/>
+              </w:rPr>
+              <w:fldChar w:fldCharType="begin"/>
+            </w:r>
+            <w:r>
+              <w:rPr>
+                <w:noProof/>
+                <w:webHidden/>
+              </w:rPr>
+              <w:instrText xml:space="preserve"> PAGEREF _Toc404338708 \h </w:instrText>
+            </w:r>
+            <w:r>
+              <w:rPr>
+                <w:noProof/>
+                <w:webHidden/>
+              </w:rPr>
+            </w:r>
+            <w:r>
+              <w:rPr>
+                <w:noProof/>
+                <w:webHidden/>
+              </w:rPr>
+              <w:fldChar w:fldCharType="separate"/>
+            </w:r>
+            <w:r>
+              <w:rPr>
+                <w:noProof/>
+                <w:webHidden/>
+              </w:rPr>
+              <w:t>4</w:t>
+            </w:r>
+            <w:r>
+              <w:rPr>
+                <w:noProof/>
+                <w:webHidden/>
+              </w:rPr>
+              <w:fldChar w:fldCharType="end"/>
+            </w:r>
+          </w:hyperlink>
+        </w:p>
+        <w:p>
+          <w:pPr>
+            <w:pStyle w:val="TM2"/>
+            <w:tabs>
+              <w:tab w:val="right" w:leader="dot" w:pos="9062"/>
+            </w:tabs>
+            <w:rPr>
+              <w:noProof/>
+            </w:rPr>
+          </w:pPr>
+          <w:hyperlink w:anchor="_Toc404338709" w:history="1">
+            <w:r>
+              <w:rPr>
+                <w:rStyle w:val="Lienhypertexte"/>
+                <w:noProof/>
+              </w:rPr>
+              <w:t>Conception</w:t>
+            </w:r>
+            <w:r>
+              <w:rPr>
+                <w:noProof/>
+                <w:webHidden/>
+              </w:rPr>
+              <w:tab/>
+            </w:r>
+            <w:r>
+              <w:rPr>
+                <w:noProof/>
+                <w:webHidden/>
+              </w:rPr>
+              <w:fldChar w:fldCharType="begin"/>
+            </w:r>
+            <w:r>
+              <w:rPr>
+                <w:noProof/>
+                <w:webHidden/>
+              </w:rPr>
+              <w:instrText xml:space="preserve"> PAGEREF _Toc404338709 \h </w:instrText>
+            </w:r>
+            <w:r>
+              <w:rPr>
+                <w:noProof/>
+                <w:webHidden/>
+              </w:rPr>
+            </w:r>
+            <w:r>
+              <w:rPr>
+                <w:noProof/>
+                <w:webHidden/>
+              </w:rPr>
+              <w:fldChar w:fldCharType="separate"/>
+            </w:r>
+            <w:r>
+              <w:rPr>
+                <w:noProof/>
+                <w:webHidden/>
+              </w:rPr>
+              <w:t>4</w:t>
+            </w:r>
+            <w:r>
+              <w:rPr>
+                <w:noProof/>
+                <w:webHidden/>
+              </w:rPr>
+              <w:fldChar w:fldCharType="end"/>
+            </w:r>
+          </w:hyperlink>
+        </w:p>
+        <w:p>
+          <w:pPr>
+            <w:pStyle w:val="TM3"/>
+            <w:tabs>
+              <w:tab w:val="right" w:leader="dot" w:pos="9062"/>
+            </w:tabs>
+            <w:rPr>
+              <w:noProof/>
+            </w:rPr>
+          </w:pPr>
+          <w:hyperlink w:anchor="_Toc404338710" w:history="1">
+            <w:r>
+              <w:rPr>
+                <w:rStyle w:val="Lienhypertexte"/>
+                <w:noProof/>
+              </w:rPr>
+              <w:t>Charte graphique</w:t>
+            </w:r>
+            <w:r>
+              <w:rPr>
+                <w:noProof/>
+                <w:webHidden/>
+              </w:rPr>
+              <w:tab/>
+            </w:r>
+            <w:r>
+              <w:rPr>
+                <w:noProof/>
+                <w:webHidden/>
+              </w:rPr>
+              <w:fldChar w:fldCharType="begin"/>
+            </w:r>
+            <w:r>
+              <w:rPr>
+                <w:noProof/>
+                <w:webHidden/>
+              </w:rPr>
+              <w:instrText xml:space="preserve"> PAGEREF _Toc404338710 \h </w:instrText>
+            </w:r>
+            <w:r>
+              <w:rPr>
+                <w:noProof/>
+                <w:webHidden/>
+              </w:rPr>
+            </w:r>
+            <w:r>
+              <w:rPr>
+                <w:noProof/>
+                <w:webHidden/>
+              </w:rPr>
+              <w:fldChar w:fldCharType="separate"/>
+            </w:r>
+            <w:r>
+              <w:rPr>
+                <w:noProof/>
+                <w:webHidden/>
+              </w:rPr>
+              <w:t>4</w:t>
+            </w:r>
+            <w:r>
+              <w:rPr>
+                <w:noProof/>
+                <w:webHidden/>
+              </w:rPr>
+              <w:fldChar w:fldCharType="end"/>
+            </w:r>
+          </w:hyperlink>
+        </w:p>
+        <w:p>
+          <w:pPr>
+            <w:pStyle w:val="TM3"/>
+            <w:tabs>
+              <w:tab w:val="right" w:leader="dot" w:pos="9062"/>
+            </w:tabs>
+            <w:rPr>
+              <w:noProof/>
+            </w:rPr>
+          </w:pPr>
+          <w:hyperlink w:anchor="_Toc404338711" w:history="1">
+            <w:r>
+              <w:rPr>
+                <w:rStyle w:val="Lienhypertexte"/>
+                <w:noProof/>
+              </w:rPr>
+              <w:t>Maquette graphique</w:t>
+            </w:r>
+            <w:r>
+              <w:rPr>
+                <w:noProof/>
+                <w:webHidden/>
+              </w:rPr>
+              <w:tab/>
+            </w:r>
+            <w:r>
+              <w:rPr>
+                <w:noProof/>
+                <w:webHidden/>
+              </w:rPr>
+              <w:fldChar w:fldCharType="begin"/>
+            </w:r>
+            <w:r>
+              <w:rPr>
+                <w:noProof/>
+                <w:webHidden/>
+              </w:rPr>
+              <w:instrText xml:space="preserve"> PAGEREF _Toc404338711 \h </w:instrText>
+            </w:r>
+            <w:r>
+              <w:rPr>
+                <w:noProof/>
+                <w:webHidden/>
+              </w:rPr>
+            </w:r>
+            <w:r>
+              <w:rPr>
+                <w:noProof/>
+                <w:webHidden/>
+              </w:rPr>
+              <w:fldChar w:fldCharType="separate"/>
+            </w:r>
+            <w:r>
+              <w:rPr>
+                <w:noProof/>
+                <w:webHidden/>
+              </w:rPr>
+              <w:t>4</w:t>
+            </w:r>
+            <w:r>
+              <w:rPr>
+                <w:noProof/>
+                <w:webHidden/>
+              </w:rPr>
+              <w:fldChar w:fldCharType="end"/>
+            </w:r>
+          </w:hyperlink>
+        </w:p>
+        <w:p>
+          <w:pPr>
+            <w:pStyle w:val="TM3"/>
+            <w:tabs>
+              <w:tab w:val="right" w:leader="dot" w:pos="9062"/>
+            </w:tabs>
+            <w:rPr>
+              <w:noProof/>
+            </w:rPr>
+          </w:pPr>
+          <w:hyperlink w:anchor="_Toc404338712" w:history="1">
+            <w:r>
+              <w:rPr>
+                <w:rStyle w:val="Lienhypertexte"/>
+                <w:noProof/>
+              </w:rPr>
+              <w:t>Conception base de donnée</w:t>
+            </w:r>
+            <w:r>
+              <w:rPr>
+                <w:noProof/>
+                <w:webHidden/>
+              </w:rPr>
+              <w:tab/>
+            </w:r>
+            <w:r>
+              <w:rPr>
+                <w:noProof/>
+                <w:webHidden/>
+              </w:rPr>
+              <w:fldChar w:fldCharType="begin"/>
+            </w:r>
+            <w:r>
+              <w:rPr>
+                <w:noProof/>
+                <w:webHidden/>
+              </w:rPr>
+              <w:instrText xml:space="preserve"> PAGEREF _Toc404338712 \h </w:instrText>
+            </w:r>
+            <w:r>
+              <w:rPr>
+                <w:noProof/>
+                <w:webHidden/>
+              </w:rPr>
+            </w:r>
+            <w:r>
+              <w:rPr>
+                <w:noProof/>
+                <w:webHidden/>
+              </w:rPr>
+              <w:fldChar w:fldCharType="separate"/>
+            </w:r>
+            <w:r>
+              <w:rPr>
+                <w:noProof/>
+                <w:webHidden/>
+              </w:rPr>
+              <w:t>4</w:t>
+            </w:r>
+            <w:r>
+              <w:rPr>
+                <w:noProof/>
+                <w:webHidden/>
+              </w:rPr>
+              <w:fldChar w:fldCharType="end"/>
+            </w:r>
+          </w:hyperlink>
+        </w:p>
+        <w:p>
+          <w:pPr>
+            <w:pStyle w:val="TM3"/>
+            <w:tabs>
+              <w:tab w:val="right" w:leader="dot" w:pos="9062"/>
+            </w:tabs>
+            <w:rPr>
+              <w:noProof/>
+            </w:rPr>
+          </w:pPr>
+          <w:hyperlink w:anchor="_Toc404338713" w:history="1">
+            <w:r>
+              <w:rPr>
+                <w:rStyle w:val="Lienhypertexte"/>
+                <w:noProof/>
+              </w:rPr>
+              <w:t>Interrogation</w:t>
+            </w:r>
+            <w:r>
+              <w:rPr>
+                <w:noProof/>
+                <w:webHidden/>
+              </w:rPr>
+              <w:tab/>
+            </w:r>
+            <w:r>
+              <w:rPr>
+                <w:noProof/>
+                <w:webHidden/>
+              </w:rPr>
+              <w:fldChar w:fldCharType="begin"/>
+            </w:r>
+            <w:r>
+              <w:rPr>
+                <w:noProof/>
+                <w:webHidden/>
+              </w:rPr>
+              <w:instrText xml:space="preserve"> PAGEREF _Toc404338713 \h </w:instrText>
+            </w:r>
+            <w:r>
+              <w:rPr>
+                <w:noProof/>
+                <w:webHidden/>
+              </w:rPr>
+            </w:r>
+            <w:r>
+              <w:rPr>
+                <w:noProof/>
+                <w:webHidden/>
+              </w:rPr>
+              <w:fldChar w:fldCharType="separate"/>
+            </w:r>
+            <w:r>
+              <w:rPr>
+                <w:noProof/>
+                <w:webHidden/>
+              </w:rPr>
+              <w:t>4</w:t>
+            </w:r>
+            <w:r>
+              <w:rPr>
+                <w:noProof/>
+                <w:webHidden/>
+              </w:rPr>
+              <w:fldChar w:fldCharType="end"/>
+            </w:r>
+          </w:hyperlink>
+        </w:p>
+        <w:p>
+          <w:pPr>
+            <w:pStyle w:val="TM2"/>
+            <w:tabs>
+              <w:tab w:val="right" w:leader="dot" w:pos="9062"/>
+            </w:tabs>
+            <w:rPr>
+              <w:noProof/>
+            </w:rPr>
+          </w:pPr>
+          <w:hyperlink w:anchor="_Toc404338714" w:history="1">
+            <w:r>
+              <w:rPr>
+                <w:rStyle w:val="Lienhypertexte"/>
+                <w:noProof/>
+              </w:rPr>
+              <w:t>La vie du projet</w:t>
+            </w:r>
+            <w:r>
+              <w:rPr>
+                <w:noProof/>
+                <w:webHidden/>
+              </w:rPr>
+              <w:tab/>
+            </w:r>
+            <w:r>
+              <w:rPr>
+                <w:noProof/>
+                <w:webHidden/>
+              </w:rPr>
+              <w:fldChar w:fldCharType="begin"/>
+            </w:r>
+            <w:r>
+              <w:rPr>
+                <w:noProof/>
+                <w:webHidden/>
+              </w:rPr>
+              <w:instrText xml:space="preserve"> PAGEREF _Toc404338714 \h </w:instrText>
+            </w:r>
+            <w:r>
+              <w:rPr>
+                <w:noProof/>
+                <w:webHidden/>
+              </w:rPr>
+            </w:r>
+            <w:r>
+              <w:rPr>
+                <w:noProof/>
+                <w:webHidden/>
+              </w:rPr>
+              <w:fldChar w:fldCharType="separate"/>
+            </w:r>
+            <w:r>
+              <w:rPr>
+                <w:noProof/>
+                <w:webHidden/>
+              </w:rPr>
+              <w:t>4</w:t>
+            </w:r>
+            <w:r>
+              <w:rPr>
+                <w:noProof/>
+                <w:webHidden/>
+              </w:rPr>
+              <w:fldChar w:fldCharType="end"/>
+            </w:r>
+          </w:hyperlink>
+        </w:p>
+        <w:p>
+          <w:pPr>
+            <w:pStyle w:val="TM2"/>
+            <w:tabs>
+              <w:tab w:val="right" w:leader="dot" w:pos="9062"/>
+            </w:tabs>
+            <w:rPr>
+              <w:noProof/>
+            </w:rPr>
+          </w:pPr>
+          <w:hyperlink w:anchor="_Toc404338715" w:history="1">
+            <w:r>
+              <w:rPr>
+                <w:rStyle w:val="Lienhypertexte"/>
+                <w:noProof/>
+              </w:rPr>
+              <w:t>Conclusion</w:t>
+            </w:r>
+            <w:r>
+              <w:rPr>
+                <w:noProof/>
+                <w:webHidden/>
+              </w:rPr>
+              <w:tab/>
+            </w:r>
+            <w:r>
+              <w:rPr>
+                <w:noProof/>
+                <w:webHidden/>
+              </w:rPr>
+              <w:fldChar w:fldCharType="begin"/>
+            </w:r>
+            <w:r>
+              <w:rPr>
+                <w:noProof/>
+                <w:webHidden/>
+              </w:rPr>
+              <w:instrText xml:space="preserve"> PAGEREF _Toc404338715 \h </w:instrText>
+            </w:r>
+            <w:r>
+              <w:rPr>
+                <w:noProof/>
+                <w:webHidden/>
+              </w:rPr>
+            </w:r>
+            <w:r>
+              <w:rPr>
+                <w:noProof/>
+                <w:webHidden/>
+              </w:rPr>
+              <w:fldChar w:fldCharType="separate"/>
+            </w:r>
+            <w:r>
+              <w:rPr>
+                <w:noProof/>
+                <w:webHidden/>
+              </w:rPr>
+              <w:t>4</w:t>
+            </w:r>
+            <w:r>
+              <w:rPr>
+                <w:noProof/>
+                <w:webHidden/>
+              </w:rPr>
+              <w:fldChar w:fldCharType="end"/>
+            </w:r>
+          </w:hyperlink>
+        </w:p>
+        <w:p>
+          <w:pPr>
+            <w:pStyle w:val="TM2"/>
+            <w:tabs>
+              <w:tab w:val="right" w:leader="dot" w:pos="9062"/>
+            </w:tabs>
+            <w:rPr>
+              <w:noProof/>
+            </w:rPr>
+          </w:pPr>
+          <w:hyperlink w:anchor="_Toc404338716" w:history="1">
+            <w:r>
+              <w:rPr>
+                <w:rStyle w:val="Lienhypertexte"/>
+                <w:noProof/>
+              </w:rPr>
+              <w:t>Annexes</w:t>
+            </w:r>
+            <w:r>
+              <w:rPr>
+                <w:noProof/>
+                <w:webHidden/>
+              </w:rPr>
+              <w:tab/>
+            </w:r>
+            <w:r>
+              <w:rPr>
+                <w:noProof/>
+                <w:webHidden/>
+              </w:rPr>
+              <w:fldChar w:fldCharType="begin"/>
+            </w:r>
+            <w:r>
+              <w:rPr>
+                <w:noProof/>
+                <w:webHidden/>
+              </w:rPr>
+              <w:instrText xml:space="preserve"> PAGEREF _Toc404338716 \h </w:instrText>
+            </w:r>
+            <w:r>
+              <w:rPr>
+                <w:noProof/>
+                <w:webHidden/>
+              </w:rPr>
+            </w:r>
+            <w:r>
+              <w:rPr>
+                <w:noProof/>
+                <w:webHidden/>
+              </w:rPr>
+              <w:fldChar w:fldCharType="separate"/>
+            </w:r>
+            <w:r>
+              <w:rPr>
+                <w:noProof/>
+                <w:webHidden/>
+              </w:rPr>
+              <w:t>4</w:t>
             </w:r>
             <w:r>
               <w:rPr>
@@ -151,18 +1171,22 @@
       <w:pPr>
         <w:pStyle w:val="Titre2"/>
       </w:pPr>
+      <w:bookmarkStart w:id="1" w:name="_Toc404338702"/>
       <w:r>
         <w:lastRenderedPageBreak/>
         <w:t>Préparatifs</w:t>
       </w:r>
+      <w:bookmarkEnd w:id="1"/>
     </w:p>
     <w:p>
       <w:pPr>
         <w:pStyle w:val="Titre3"/>
       </w:pPr>
+      <w:bookmarkStart w:id="2" w:name="_Toc404338703"/>
       <w:r>
         <w:t>Organisation</w:t>
       </w:r>
+      <w:bookmarkEnd w:id="2"/>
     </w:p>
     <w:p>
       <w:r>
@@ -189,8 +1213,6 @@
       <w:r>
         <w:t>Élève</w:t>
       </w:r>
-      <w:bookmarkStart w:id="1" w:name="_GoBack"/>
-      <w:bookmarkEnd w:id="1"/>
       <w:r>
         <w:t xml:space="preserve"> 2 : Gindre, Ludovic, </w:t>
       </w:r>
@@ -207,9 +1229,11 @@
       <w:pPr>
         <w:pStyle w:val="Titre3"/>
       </w:pPr>
+      <w:bookmarkStart w:id="3" w:name="_Toc404338704"/>
       <w:r>
         <w:t>Objectifs</w:t>
       </w:r>
+      <w:bookmarkEnd w:id="3"/>
     </w:p>
     <w:p>
       <w:pPr>
@@ -232,13 +1256,14 @@
         </w:numPr>
       </w:pPr>
       <w:r>
-        <w:t>L’utilisateur peut s’</w:t>
-      </w:r>
-      <w:proofErr w:type="spellStart"/>
-      <w:r>
-        <w:t>incrire</w:t>
-      </w:r>
-      <w:proofErr w:type="spellEnd"/>
+        <w:t>L’utilisateur peut s’in</w:t>
+      </w:r>
+      <w:r>
+        <w:t>s</w:t>
+      </w:r>
+      <w:r>
+        <w:t>crire</w:t>
+      </w:r>
     </w:p>
     <w:p>
       <w:pPr>
@@ -249,7 +1274,7 @@
         </w:numPr>
       </w:pPr>
       <w:r>
-        <w:t>L’utilisateur voit sa position sur la carte</w:t>
+        <w:t>L’utilisateur peut modifier ses informations personnelles</w:t>
       </w:r>
     </w:p>
     <w:p>
@@ -261,7 +1286,7 @@
         </w:numPr>
       </w:pPr>
       <w:r>
-        <w:t>L’utilisateur voit les personnes dans un rayon donné</w:t>
+        <w:t>L’utilisateur voit sa position sur la carte</w:t>
       </w:r>
     </w:p>
     <w:p>
@@ -273,27 +1298,58 @@
         </w:numPr>
       </w:pPr>
       <w:r>
+        <w:t>L’utilisateur voit les personnes dans un rayon donné</w:t>
+      </w:r>
+      <w:r>
+        <w:t xml:space="preserve"> disponible le jour-même</w:t>
+      </w:r>
+    </w:p>
+    <w:p>
+      <w:pPr>
+        <w:pStyle w:val="Paragraphedeliste"/>
+        <w:numPr>
+          <w:ilvl w:val="0"/>
+          <w:numId w:val="1"/>
+        </w:numPr>
+      </w:pPr>
+      <w:r>
         <w:t>L’utilisateur peut donner un rendez-vous à une autre personne</w:t>
       </w:r>
     </w:p>
     <w:p>
       <w:pPr>
+        <w:pStyle w:val="Paragraphedeliste"/>
+        <w:numPr>
+          <w:ilvl w:val="0"/>
+          <w:numId w:val="1"/>
+        </w:numPr>
+      </w:pPr>
+      <w:r>
+        <w:t>L’utilisateur peut visualiser les rendez-vous</w:t>
+      </w:r>
+    </w:p>
+    <w:p>
+      <w:pPr>
         <w:pStyle w:val="Titre2"/>
       </w:pPr>
+      <w:bookmarkStart w:id="4" w:name="_Toc404338705"/>
       <w:r>
         <w:t>Analyse</w:t>
       </w:r>
+      <w:bookmarkEnd w:id="4"/>
     </w:p>
     <w:p>
       <w:pPr>
         <w:pStyle w:val="Titre3"/>
       </w:pPr>
+      <w:bookmarkStart w:id="5" w:name="_Toc404338706"/>
       <w:r>
         <w:t>Maquette</w:t>
       </w:r>
       <w:r>
         <w:t xml:space="preserve"> préliminaire</w:t>
       </w:r>
+      <w:bookmarkEnd w:id="5"/>
     </w:p>
     <w:p>
       <w:r>
@@ -360,6 +1416,7 @@
           <w:noProof/>
           <w:lang w:eastAsia="fr-CH"/>
         </w:rPr>
+        <w:lastRenderedPageBreak/>
         <w:drawing>
           <wp:inline distT="0" distB="0" distL="0" distR="0">
             <wp:extent cx="3752850" cy="1969063"/>
@@ -405,7 +1462,6 @@
     </w:p>
     <w:p>
       <w:r>
-        <w:lastRenderedPageBreak/>
         <w:t>Carte</w:t>
       </w:r>
     </w:p>
@@ -523,6 +1579,7 @@
           <w:noProof/>
           <w:lang w:eastAsia="fr-CH"/>
         </w:rPr>
+        <w:lastRenderedPageBreak/>
         <w:drawing>
           <wp:inline distT="0" distB="0" distL="0" distR="0">
             <wp:extent cx="4493196" cy="2457450"/>
@@ -570,82 +1627,1387 @@
       <w:pPr>
         <w:pStyle w:val="Titre3"/>
       </w:pPr>
+      <w:bookmarkStart w:id="6" w:name="_Toc404338707"/>
+      <w:r>
+        <w:t>Stratégie de tests</w:t>
+      </w:r>
+      <w:bookmarkEnd w:id="6"/>
+    </w:p>
+    <w:p>
+      <w:pPr>
+        <w:pStyle w:val="Titre3"/>
+      </w:pPr>
+      <w:bookmarkStart w:id="7" w:name="_Toc404338708"/>
+      <w:r>
+        <w:t>Planification détaillée</w:t>
+      </w:r>
+      <w:bookmarkEnd w:id="7"/>
+    </w:p>
+    <w:p>
+      <w:pPr>
+        <w:pStyle w:val="Titre2"/>
+      </w:pPr>
+      <w:bookmarkStart w:id="8" w:name="_Toc404338709"/>
+      <w:r>
+        <w:t>Conception</w:t>
+      </w:r>
+      <w:bookmarkEnd w:id="8"/>
+    </w:p>
+    <w:p>
+      <w:pPr>
+        <w:pStyle w:val="Titre3"/>
+      </w:pPr>
+      <w:bookmarkStart w:id="9" w:name="_Toc404338710"/>
+      <w:r>
+        <w:t>Charte graphique</w:t>
+      </w:r>
+      <w:bookmarkEnd w:id="9"/>
+    </w:p>
+    <w:p>
+      <w:r>
+        <w:t>Header :</w:t>
+      </w:r>
+    </w:p>
+    <w:p>
+      <w:pPr>
+        <w:pStyle w:val="Paragraphedeliste"/>
+        <w:numPr>
+          <w:ilvl w:val="0"/>
+          <w:numId w:val="2"/>
+        </w:numPr>
+      </w:pPr>
+      <w:r>
+        <w:t>Hauteur :</w:t>
+      </w:r>
+    </w:p>
+    <w:p>
+      <w:pPr>
+        <w:pStyle w:val="Paragraphedeliste"/>
+        <w:numPr>
+          <w:ilvl w:val="0"/>
+          <w:numId w:val="2"/>
+        </w:numPr>
+      </w:pPr>
+      <w:r>
+        <w:t>Largeur :</w:t>
+      </w:r>
+    </w:p>
+    <w:p>
+      <w:pPr>
+        <w:pStyle w:val="Paragraphedeliste"/>
+        <w:numPr>
+          <w:ilvl w:val="0"/>
+          <w:numId w:val="2"/>
+        </w:numPr>
+      </w:pPr>
+      <w:r>
+        <w:t xml:space="preserve">Couleur : Noir </w:t>
+      </w:r>
+    </w:p>
+    <w:p>
+      <w:r>
+        <w:t xml:space="preserve">Section </w:t>
+      </w:r>
+      <w:r>
+        <w:t>:</w:t>
+      </w:r>
+    </w:p>
+    <w:p>
+      <w:pPr>
+        <w:pStyle w:val="Paragraphedeliste"/>
+        <w:numPr>
+          <w:ilvl w:val="0"/>
+          <w:numId w:val="2"/>
+        </w:numPr>
+      </w:pPr>
+      <w:r>
+        <w:t>Hauteur :</w:t>
+      </w:r>
+    </w:p>
+    <w:p>
+      <w:pPr>
+        <w:pStyle w:val="Paragraphedeliste"/>
+        <w:numPr>
+          <w:ilvl w:val="0"/>
+          <w:numId w:val="2"/>
+        </w:numPr>
+      </w:pPr>
+      <w:r>
+        <w:t>Largeur :</w:t>
+      </w:r>
+    </w:p>
+    <w:p>
+      <w:pPr>
+        <w:pStyle w:val="Paragraphedeliste"/>
+        <w:numPr>
+          <w:ilvl w:val="0"/>
+          <w:numId w:val="2"/>
+        </w:numPr>
+      </w:pPr>
+      <w:r>
+        <w:t xml:space="preserve">Couleur : </w:t>
+      </w:r>
+    </w:p>
+    <w:p>
+      <w:proofErr w:type="spellStart"/>
+      <w:r>
+        <w:t>Aside</w:t>
+      </w:r>
+      <w:proofErr w:type="spellEnd"/>
+      <w:r>
+        <w:t xml:space="preserve"> </w:t>
+      </w:r>
+      <w:r>
+        <w:t>:</w:t>
+      </w:r>
+    </w:p>
+    <w:p>
+      <w:pPr>
+        <w:pStyle w:val="Paragraphedeliste"/>
+        <w:numPr>
+          <w:ilvl w:val="0"/>
+          <w:numId w:val="2"/>
+        </w:numPr>
+      </w:pPr>
+      <w:r>
+        <w:t>Hauteur :</w:t>
+      </w:r>
+    </w:p>
+    <w:p>
+      <w:pPr>
+        <w:pStyle w:val="Paragraphedeliste"/>
+        <w:numPr>
+          <w:ilvl w:val="0"/>
+          <w:numId w:val="2"/>
+        </w:numPr>
+      </w:pPr>
+      <w:r>
+        <w:t>Largeur :</w:t>
+      </w:r>
+    </w:p>
+    <w:p>
+      <w:pPr>
+        <w:pStyle w:val="Paragraphedeliste"/>
+        <w:numPr>
+          <w:ilvl w:val="0"/>
+          <w:numId w:val="2"/>
+        </w:numPr>
+      </w:pPr>
+      <w:r>
+        <w:t xml:space="preserve">Couleur : </w:t>
+      </w:r>
+    </w:p>
+    <w:p>
+      <w:proofErr w:type="spellStart"/>
+      <w:r>
+        <w:t>Footer</w:t>
+      </w:r>
+      <w:proofErr w:type="spellEnd"/>
+      <w:r>
+        <w:t xml:space="preserve"> :</w:t>
+      </w:r>
+    </w:p>
+    <w:p>
+      <w:pPr>
+        <w:pStyle w:val="Paragraphedeliste"/>
+        <w:numPr>
+          <w:ilvl w:val="0"/>
+          <w:numId w:val="2"/>
+        </w:numPr>
+      </w:pPr>
+      <w:r>
+        <w:t>Hauteur :</w:t>
+      </w:r>
+    </w:p>
+    <w:p>
+      <w:pPr>
+        <w:pStyle w:val="Paragraphedeliste"/>
+        <w:numPr>
+          <w:ilvl w:val="0"/>
+          <w:numId w:val="2"/>
+        </w:numPr>
+      </w:pPr>
+      <w:r>
+        <w:t>Largeur :</w:t>
+      </w:r>
+    </w:p>
+    <w:p>
+      <w:pPr>
+        <w:pStyle w:val="Paragraphedeliste"/>
+        <w:numPr>
+          <w:ilvl w:val="0"/>
+          <w:numId w:val="2"/>
+        </w:numPr>
+      </w:pPr>
+      <w:r>
+        <w:t xml:space="preserve">Couleur : </w:t>
+      </w:r>
+    </w:p>
+    <w:p>
+      <w:r>
+        <w:t>Article</w:t>
+      </w:r>
+      <w:r>
+        <w:t xml:space="preserve"> :</w:t>
+      </w:r>
+    </w:p>
+    <w:p>
+      <w:pPr>
+        <w:pStyle w:val="Paragraphedeliste"/>
+        <w:numPr>
+          <w:ilvl w:val="0"/>
+          <w:numId w:val="2"/>
+        </w:numPr>
+      </w:pPr>
+      <w:r>
+        <w:t>Hauteur :</w:t>
+      </w:r>
+    </w:p>
+    <w:p>
+      <w:pPr>
+        <w:pStyle w:val="Paragraphedeliste"/>
+        <w:numPr>
+          <w:ilvl w:val="0"/>
+          <w:numId w:val="2"/>
+        </w:numPr>
+      </w:pPr>
+      <w:r>
+        <w:t>Largeur :</w:t>
+      </w:r>
+    </w:p>
+    <w:p>
+      <w:pPr>
+        <w:pStyle w:val="Paragraphedeliste"/>
+        <w:numPr>
+          <w:ilvl w:val="0"/>
+          <w:numId w:val="2"/>
+        </w:numPr>
+      </w:pPr>
       <w:r>
         <w:lastRenderedPageBreak/>
-        <w:t>Stratégie de tests</w:t>
-      </w:r>
-    </w:p>
+        <w:t xml:space="preserve">Couleur : </w:t>
+      </w:r>
+    </w:p>
+    <w:p/>
+    <w:p/>
+    <w:p/>
     <w:p>
       <w:pPr>
         <w:pStyle w:val="Titre3"/>
       </w:pPr>
-      <w:r>
-        <w:t>Planification détaillée</w:t>
+      <w:bookmarkStart w:id="10" w:name="_Toc404338711"/>
+      <w:r>
+        <w:t>Maquette graphique</w:t>
+      </w:r>
+      <w:bookmarkEnd w:id="10"/>
+    </w:p>
+    <w:p>
+      <w:pPr>
+        <w:pStyle w:val="Titre3"/>
+      </w:pPr>
+      <w:bookmarkStart w:id="11" w:name="_Toc404338712"/>
+      <w:r>
+        <w:t>Conception base de donnée</w:t>
+      </w:r>
+      <w:bookmarkEnd w:id="11"/>
+    </w:p>
+    <w:p>
+      <w:proofErr w:type="spellStart"/>
+      <w:r>
+        <w:t>Lunchbuddy</w:t>
+      </w:r>
+      <w:proofErr w:type="spellEnd"/>
+    </w:p>
+    <w:p>
+      <w:pPr>
+        <w:pStyle w:val="Paragraphedeliste"/>
+        <w:numPr>
+          <w:ilvl w:val="0"/>
+          <w:numId w:val="3"/>
+        </w:numPr>
+      </w:pPr>
+      <w:r>
+        <w:t>utilisateurs :</w:t>
+      </w:r>
+    </w:p>
+    <w:p>
+      <w:pPr>
+        <w:pStyle w:val="Paragraphedeliste"/>
+        <w:numPr>
+          <w:ilvl w:val="1"/>
+          <w:numId w:val="3"/>
+        </w:numPr>
+      </w:pPr>
+      <w:proofErr w:type="spellStart"/>
+      <w:r>
+        <w:rPr>
+          <w:u w:val="single"/>
+        </w:rPr>
+        <w:t>idUtilisateur</w:t>
+      </w:r>
+      <w:proofErr w:type="spellEnd"/>
+      <w:r>
+        <w:tab/>
+      </w:r>
+      <w:proofErr w:type="spellStart"/>
+      <w:r>
+        <w:t>int</w:t>
+      </w:r>
+      <w:proofErr w:type="spellEnd"/>
+      <w:r>
+        <w:tab/>
+      </w:r>
+      <w:r>
+        <w:tab/>
+        <w:t xml:space="preserve">Non </w:t>
+      </w:r>
+      <w:proofErr w:type="spellStart"/>
+      <w:r>
+        <w:t>null</w:t>
+      </w:r>
+      <w:proofErr w:type="spellEnd"/>
+      <w:r>
+        <w:tab/>
+        <w:t>Clé primaire</w:t>
+      </w:r>
+    </w:p>
+    <w:p>
+      <w:pPr>
+        <w:pStyle w:val="Paragraphedeliste"/>
+        <w:numPr>
+          <w:ilvl w:val="1"/>
+          <w:numId w:val="3"/>
+        </w:numPr>
+      </w:pPr>
+      <w:r>
+        <w:t>nom</w:t>
+      </w:r>
+      <w:r>
+        <w:tab/>
+      </w:r>
+      <w:r>
+        <w:tab/>
+      </w:r>
+      <w:proofErr w:type="spellStart"/>
+      <w:r>
+        <w:t>varchar</w:t>
+      </w:r>
+      <w:proofErr w:type="spellEnd"/>
+      <w:r>
+        <w:t>(25)</w:t>
+      </w:r>
+      <w:r>
+        <w:tab/>
+        <w:t xml:space="preserve">Non </w:t>
+      </w:r>
+      <w:proofErr w:type="spellStart"/>
+      <w:r>
+        <w:t>null</w:t>
+      </w:r>
+      <w:proofErr w:type="spellEnd"/>
+    </w:p>
+    <w:p>
+      <w:pPr>
+        <w:pStyle w:val="Paragraphedeliste"/>
+        <w:numPr>
+          <w:ilvl w:val="1"/>
+          <w:numId w:val="3"/>
+        </w:numPr>
+      </w:pPr>
+      <w:proofErr w:type="spellStart"/>
+      <w:r>
+        <w:t>prenom</w:t>
+      </w:r>
+      <w:proofErr w:type="spellEnd"/>
+      <w:r>
+        <w:tab/>
+      </w:r>
+      <w:proofErr w:type="spellStart"/>
+      <w:r>
+        <w:t>varchar</w:t>
+      </w:r>
+      <w:proofErr w:type="spellEnd"/>
+      <w:r>
+        <w:t>(25)</w:t>
+      </w:r>
+      <w:r>
+        <w:tab/>
+        <w:t xml:space="preserve">Non </w:t>
+      </w:r>
+      <w:proofErr w:type="spellStart"/>
+      <w:r>
+        <w:t>null</w:t>
+      </w:r>
+      <w:proofErr w:type="spellEnd"/>
+    </w:p>
+    <w:p>
+      <w:pPr>
+        <w:pStyle w:val="Paragraphedeliste"/>
+        <w:numPr>
+          <w:ilvl w:val="1"/>
+          <w:numId w:val="3"/>
+        </w:numPr>
+      </w:pPr>
+      <w:r>
+        <w:t>email</w:t>
+      </w:r>
+      <w:r>
+        <w:tab/>
+      </w:r>
+      <w:r>
+        <w:tab/>
+      </w:r>
+      <w:proofErr w:type="spellStart"/>
+      <w:r>
+        <w:t>varchar</w:t>
+      </w:r>
+      <w:proofErr w:type="spellEnd"/>
+      <w:r>
+        <w:t>(25)</w:t>
+      </w:r>
+      <w:r>
+        <w:tab/>
+        <w:t xml:space="preserve">Non </w:t>
+      </w:r>
+      <w:proofErr w:type="spellStart"/>
+      <w:r>
+        <w:t>null</w:t>
+      </w:r>
+      <w:proofErr w:type="spellEnd"/>
+    </w:p>
+    <w:p>
+      <w:pPr>
+        <w:pStyle w:val="Paragraphedeliste"/>
+        <w:numPr>
+          <w:ilvl w:val="1"/>
+          <w:numId w:val="3"/>
+        </w:numPr>
+      </w:pPr>
+      <w:proofErr w:type="spellStart"/>
+      <w:r>
+        <w:t>mdp</w:t>
+      </w:r>
+      <w:proofErr w:type="spellEnd"/>
+      <w:r>
+        <w:tab/>
+      </w:r>
+      <w:r>
+        <w:tab/>
+      </w:r>
+      <w:proofErr w:type="spellStart"/>
+      <w:r>
+        <w:t>varchar</w:t>
+      </w:r>
+      <w:proofErr w:type="spellEnd"/>
+      <w:r>
+        <w:t>(25)</w:t>
+      </w:r>
+      <w:r>
+        <w:tab/>
+        <w:t xml:space="preserve">Non </w:t>
+      </w:r>
+      <w:proofErr w:type="spellStart"/>
+      <w:r>
+        <w:t>null</w:t>
+      </w:r>
+      <w:proofErr w:type="spellEnd"/>
+    </w:p>
+    <w:p>
+      <w:pPr>
+        <w:pStyle w:val="Paragraphedeliste"/>
+        <w:numPr>
+          <w:ilvl w:val="1"/>
+          <w:numId w:val="3"/>
+        </w:numPr>
+      </w:pPr>
+      <w:r>
+        <w:t>NPA</w:t>
+      </w:r>
+      <w:r>
+        <w:tab/>
+      </w:r>
+      <w:r>
+        <w:tab/>
+      </w:r>
+      <w:proofErr w:type="spellStart"/>
+      <w:r>
+        <w:t>varchar</w:t>
+      </w:r>
+      <w:proofErr w:type="spellEnd"/>
+      <w:r>
+        <w:t>(4)</w:t>
+      </w:r>
+      <w:r>
+        <w:tab/>
+        <w:t xml:space="preserve">Non </w:t>
+      </w:r>
+      <w:proofErr w:type="spellStart"/>
+      <w:r>
+        <w:t>null</w:t>
+      </w:r>
+      <w:proofErr w:type="spellEnd"/>
+    </w:p>
+    <w:p>
+      <w:pPr>
+        <w:pStyle w:val="Paragraphedeliste"/>
+        <w:numPr>
+          <w:ilvl w:val="1"/>
+          <w:numId w:val="3"/>
+        </w:numPr>
+      </w:pPr>
+      <w:proofErr w:type="spellStart"/>
+      <w:r>
+        <w:t>nomRue</w:t>
+      </w:r>
+      <w:proofErr w:type="spellEnd"/>
+      <w:r>
+        <w:tab/>
+      </w:r>
+      <w:proofErr w:type="spellStart"/>
+      <w:r>
+        <w:t>varchar</w:t>
+      </w:r>
+      <w:proofErr w:type="spellEnd"/>
+      <w:r>
+        <w:t>(25)</w:t>
+      </w:r>
+      <w:r>
+        <w:tab/>
+        <w:t xml:space="preserve">Non </w:t>
+      </w:r>
+      <w:proofErr w:type="spellStart"/>
+      <w:r>
+        <w:t>null</w:t>
+      </w:r>
+      <w:proofErr w:type="spellEnd"/>
+    </w:p>
+    <w:p>
+      <w:pPr>
+        <w:pStyle w:val="Paragraphedeliste"/>
+        <w:numPr>
+          <w:ilvl w:val="1"/>
+          <w:numId w:val="3"/>
+        </w:numPr>
+      </w:pPr>
+      <w:proofErr w:type="spellStart"/>
+      <w:r>
+        <w:t>numeroRue</w:t>
+      </w:r>
+      <w:proofErr w:type="spellEnd"/>
+      <w:r>
+        <w:tab/>
+      </w:r>
+      <w:proofErr w:type="spellStart"/>
+      <w:r>
+        <w:t>varchar</w:t>
+      </w:r>
+      <w:proofErr w:type="spellEnd"/>
+      <w:r>
+        <w:t>(25)</w:t>
+      </w:r>
+      <w:r>
+        <w:tab/>
+        <w:t xml:space="preserve">Non </w:t>
+      </w:r>
+      <w:proofErr w:type="spellStart"/>
+      <w:r>
+        <w:t>null</w:t>
+      </w:r>
+      <w:proofErr w:type="spellEnd"/>
+    </w:p>
+    <w:p>
+      <w:pPr>
+        <w:pStyle w:val="Paragraphedeliste"/>
+        <w:numPr>
+          <w:ilvl w:val="1"/>
+          <w:numId w:val="3"/>
+        </w:numPr>
+      </w:pPr>
+      <w:r>
+        <w:t>rayon</w:t>
+      </w:r>
+      <w:r>
+        <w:tab/>
+      </w:r>
+      <w:r>
+        <w:tab/>
+      </w:r>
+      <w:proofErr w:type="spellStart"/>
+      <w:r>
+        <w:t>integer</w:t>
+      </w:r>
+      <w:proofErr w:type="spellEnd"/>
+      <w:r>
+        <w:tab/>
+      </w:r>
+      <w:r>
+        <w:tab/>
+        <w:t xml:space="preserve">Non </w:t>
+      </w:r>
+      <w:proofErr w:type="spellStart"/>
+      <w:r>
+        <w:t>null</w:t>
+      </w:r>
+      <w:proofErr w:type="spellEnd"/>
+    </w:p>
+    <w:p>
+      <w:pPr>
+        <w:pStyle w:val="Paragraphedeliste"/>
+        <w:numPr>
+          <w:ilvl w:val="1"/>
+          <w:numId w:val="3"/>
+        </w:numPr>
+      </w:pPr>
+      <w:proofErr w:type="spellStart"/>
+      <w:r>
+        <w:t>debutPause</w:t>
+      </w:r>
+      <w:proofErr w:type="spellEnd"/>
+      <w:r>
+        <w:tab/>
+        <w:t>time</w:t>
+      </w:r>
+      <w:r>
+        <w:tab/>
+      </w:r>
+      <w:r>
+        <w:tab/>
+        <w:t xml:space="preserve">Non </w:t>
+      </w:r>
+      <w:proofErr w:type="spellStart"/>
+      <w:r>
+        <w:t>null</w:t>
+      </w:r>
+      <w:proofErr w:type="spellEnd"/>
+    </w:p>
+    <w:p>
+      <w:pPr>
+        <w:pStyle w:val="Paragraphedeliste"/>
+        <w:numPr>
+          <w:ilvl w:val="1"/>
+          <w:numId w:val="3"/>
+        </w:numPr>
+      </w:pPr>
+      <w:proofErr w:type="spellStart"/>
+      <w:r>
+        <w:t>finPause</w:t>
+      </w:r>
+      <w:proofErr w:type="spellEnd"/>
+      <w:r>
+        <w:tab/>
+        <w:t>time</w:t>
+      </w:r>
+      <w:r>
+        <w:tab/>
+      </w:r>
+      <w:r>
+        <w:tab/>
+        <w:t xml:space="preserve">Non </w:t>
+      </w:r>
+      <w:proofErr w:type="spellStart"/>
+      <w:r>
+        <w:t>null</w:t>
+      </w:r>
+      <w:proofErr w:type="spellEnd"/>
+    </w:p>
+    <w:p>
+      <w:pPr>
+        <w:pStyle w:val="Paragraphedeliste"/>
+        <w:numPr>
+          <w:ilvl w:val="0"/>
+          <w:numId w:val="3"/>
+        </w:numPr>
+      </w:pPr>
+      <w:proofErr w:type="gramStart"/>
+      <w:r>
+        <w:t>groupes</w:t>
+      </w:r>
+      <w:proofErr w:type="gramEnd"/>
+      <w:r>
+        <w:t> :</w:t>
+      </w:r>
+    </w:p>
+    <w:p>
+      <w:pPr>
+        <w:pStyle w:val="Paragraphedeliste"/>
+        <w:numPr>
+          <w:ilvl w:val="1"/>
+          <w:numId w:val="3"/>
+        </w:numPr>
+      </w:pPr>
+      <w:proofErr w:type="spellStart"/>
+      <w:r>
+        <w:rPr>
+          <w:u w:val="single"/>
+        </w:rPr>
+        <w:t>idGroupe</w:t>
+      </w:r>
+      <w:proofErr w:type="spellEnd"/>
+      <w:r>
+        <w:tab/>
+      </w:r>
+      <w:proofErr w:type="spellStart"/>
+      <w:r>
+        <w:t>int</w:t>
+      </w:r>
+      <w:proofErr w:type="spellEnd"/>
+      <w:r>
+        <w:tab/>
+      </w:r>
+      <w:r>
+        <w:tab/>
+        <w:t xml:space="preserve">Non </w:t>
+      </w:r>
+      <w:proofErr w:type="spellStart"/>
+      <w:r>
+        <w:t>null</w:t>
+      </w:r>
+      <w:proofErr w:type="spellEnd"/>
+      <w:r>
+        <w:tab/>
+        <w:t>Clé primaire</w:t>
+      </w:r>
+    </w:p>
+    <w:p>
+      <w:pPr>
+        <w:pStyle w:val="Paragraphedeliste"/>
+        <w:numPr>
+          <w:ilvl w:val="1"/>
+          <w:numId w:val="3"/>
+        </w:numPr>
+      </w:pPr>
+      <w:r>
+        <w:t>nom</w:t>
+      </w:r>
+      <w:r>
+        <w:tab/>
+      </w:r>
+      <w:r>
+        <w:tab/>
+      </w:r>
+      <w:proofErr w:type="spellStart"/>
+      <w:r>
+        <w:t>varchar</w:t>
+      </w:r>
+      <w:proofErr w:type="spellEnd"/>
+      <w:r>
+        <w:t>(25)</w:t>
+      </w:r>
+      <w:r>
+        <w:tab/>
+        <w:t xml:space="preserve">Non </w:t>
+      </w:r>
+      <w:proofErr w:type="spellStart"/>
+      <w:r>
+        <w:t>null</w:t>
+      </w:r>
+      <w:proofErr w:type="spellEnd"/>
+    </w:p>
+    <w:p>
+      <w:pPr>
+        <w:pStyle w:val="Paragraphedeliste"/>
+        <w:numPr>
+          <w:ilvl w:val="1"/>
+          <w:numId w:val="3"/>
+        </w:numPr>
+      </w:pPr>
+      <w:proofErr w:type="spellStart"/>
+      <w:r>
+        <w:t>idStatut</w:t>
+      </w:r>
+      <w:proofErr w:type="spellEnd"/>
+      <w:r>
+        <w:tab/>
+      </w:r>
+      <w:proofErr w:type="spellStart"/>
+      <w:r>
+        <w:t>int</w:t>
+      </w:r>
+      <w:proofErr w:type="spellEnd"/>
+      <w:r>
+        <w:tab/>
+      </w:r>
+      <w:r>
+        <w:tab/>
+        <w:t xml:space="preserve">Non </w:t>
+      </w:r>
+      <w:proofErr w:type="spellStart"/>
+      <w:r>
+        <w:t>null</w:t>
+      </w:r>
+      <w:proofErr w:type="spellEnd"/>
+    </w:p>
+    <w:p>
+      <w:pPr>
+        <w:pStyle w:val="Paragraphedeliste"/>
+        <w:numPr>
+          <w:ilvl w:val="0"/>
+          <w:numId w:val="3"/>
+        </w:numPr>
+      </w:pPr>
+      <w:r>
+        <w:t>jours :</w:t>
+      </w:r>
+    </w:p>
+    <w:p>
+      <w:pPr>
+        <w:pStyle w:val="Paragraphedeliste"/>
+        <w:numPr>
+          <w:ilvl w:val="1"/>
+          <w:numId w:val="3"/>
+        </w:numPr>
+      </w:pPr>
+      <w:proofErr w:type="spellStart"/>
+      <w:r>
+        <w:rPr>
+          <w:u w:val="single"/>
+        </w:rPr>
+        <w:t>idJour</w:t>
+      </w:r>
+      <w:proofErr w:type="spellEnd"/>
+      <w:r>
+        <w:tab/>
+      </w:r>
+      <w:r>
+        <w:tab/>
+      </w:r>
+      <w:proofErr w:type="spellStart"/>
+      <w:r>
+        <w:t>int</w:t>
+      </w:r>
+      <w:proofErr w:type="spellEnd"/>
+      <w:r>
+        <w:tab/>
+      </w:r>
+      <w:r>
+        <w:tab/>
+        <w:t xml:space="preserve">Non </w:t>
+      </w:r>
+      <w:proofErr w:type="spellStart"/>
+      <w:r>
+        <w:t>null</w:t>
+      </w:r>
+      <w:proofErr w:type="spellEnd"/>
+      <w:r>
+        <w:tab/>
+        <w:t>Clé primaire</w:t>
+      </w:r>
+    </w:p>
+    <w:p>
+      <w:pPr>
+        <w:pStyle w:val="Paragraphedeliste"/>
+        <w:numPr>
+          <w:ilvl w:val="1"/>
+          <w:numId w:val="3"/>
+        </w:numPr>
+      </w:pPr>
+      <w:proofErr w:type="spellStart"/>
+      <w:r>
+        <w:t>nomJour</w:t>
+      </w:r>
+      <w:proofErr w:type="spellEnd"/>
+      <w:r>
+        <w:tab/>
+      </w:r>
+      <w:proofErr w:type="spellStart"/>
+      <w:r>
+        <w:t>varchar</w:t>
+      </w:r>
+      <w:proofErr w:type="spellEnd"/>
+      <w:r>
+        <w:t>(25)</w:t>
+      </w:r>
+      <w:r>
+        <w:tab/>
+        <w:t xml:space="preserve">Non </w:t>
+      </w:r>
+      <w:proofErr w:type="spellStart"/>
+      <w:r>
+        <w:t>null</w:t>
+      </w:r>
+      <w:proofErr w:type="spellEnd"/>
+    </w:p>
+    <w:p>
+      <w:pPr>
+        <w:pStyle w:val="Paragraphedeliste"/>
+        <w:numPr>
+          <w:ilvl w:val="0"/>
+          <w:numId w:val="3"/>
+        </w:numPr>
+      </w:pPr>
+      <w:r>
+        <w:t>disponible :</w:t>
+      </w:r>
+    </w:p>
+    <w:p>
+      <w:pPr>
+        <w:pStyle w:val="Paragraphedeliste"/>
+        <w:numPr>
+          <w:ilvl w:val="1"/>
+          <w:numId w:val="3"/>
+        </w:numPr>
+      </w:pPr>
+      <w:proofErr w:type="spellStart"/>
+      <w:r>
+        <w:rPr>
+          <w:u w:val="single"/>
+        </w:rPr>
+        <w:t>idUtilisateur</w:t>
+      </w:r>
+      <w:proofErr w:type="spellEnd"/>
+      <w:r>
+        <w:tab/>
+      </w:r>
+      <w:proofErr w:type="spellStart"/>
+      <w:r>
+        <w:t>int</w:t>
+      </w:r>
+      <w:proofErr w:type="spellEnd"/>
+      <w:r>
+        <w:tab/>
+      </w:r>
+      <w:r>
+        <w:tab/>
+        <w:t xml:space="preserve">Non </w:t>
+      </w:r>
+      <w:proofErr w:type="spellStart"/>
+      <w:r>
+        <w:t>null</w:t>
+      </w:r>
+      <w:proofErr w:type="spellEnd"/>
+      <w:r>
+        <w:tab/>
+        <w:t>Clé primaire</w:t>
+      </w:r>
+    </w:p>
+    <w:p>
+      <w:pPr>
+        <w:pStyle w:val="Paragraphedeliste"/>
+        <w:numPr>
+          <w:ilvl w:val="1"/>
+          <w:numId w:val="3"/>
+        </w:numPr>
+      </w:pPr>
+      <w:proofErr w:type="spellStart"/>
+      <w:r>
+        <w:rPr>
+          <w:u w:val="single"/>
+        </w:rPr>
+        <w:t>idJour</w:t>
+      </w:r>
+      <w:proofErr w:type="spellEnd"/>
+      <w:r>
+        <w:tab/>
+      </w:r>
+      <w:r>
+        <w:tab/>
+      </w:r>
+      <w:proofErr w:type="spellStart"/>
+      <w:r>
+        <w:t>int</w:t>
+      </w:r>
+      <w:proofErr w:type="spellEnd"/>
+      <w:r>
+        <w:tab/>
+      </w:r>
+      <w:r>
+        <w:tab/>
+        <w:t xml:space="preserve">Non </w:t>
+      </w:r>
+      <w:proofErr w:type="spellStart"/>
+      <w:r>
+        <w:t>null</w:t>
+      </w:r>
+      <w:proofErr w:type="spellEnd"/>
+      <w:r>
+        <w:tab/>
+        <w:t>Clé primaire</w:t>
+      </w:r>
+    </w:p>
+    <w:p>
+      <w:pPr>
+        <w:pStyle w:val="Paragraphedeliste"/>
+        <w:numPr>
+          <w:ilvl w:val="0"/>
+          <w:numId w:val="3"/>
+        </w:numPr>
+      </w:pPr>
+      <w:r>
+        <w:t>statuts :</w:t>
+      </w:r>
+    </w:p>
+    <w:p>
+      <w:pPr>
+        <w:pStyle w:val="Paragraphedeliste"/>
+        <w:numPr>
+          <w:ilvl w:val="1"/>
+          <w:numId w:val="3"/>
+        </w:numPr>
+      </w:pPr>
+      <w:proofErr w:type="spellStart"/>
+      <w:r>
+        <w:rPr>
+          <w:u w:val="single"/>
+        </w:rPr>
+        <w:t>idStatut</w:t>
+      </w:r>
+      <w:proofErr w:type="spellEnd"/>
+      <w:r>
+        <w:tab/>
+      </w:r>
+      <w:proofErr w:type="spellStart"/>
+      <w:r>
+        <w:t>int</w:t>
+      </w:r>
+      <w:proofErr w:type="spellEnd"/>
+      <w:r>
+        <w:tab/>
+      </w:r>
+      <w:r>
+        <w:tab/>
+        <w:t xml:space="preserve">Non </w:t>
+      </w:r>
+      <w:proofErr w:type="spellStart"/>
+      <w:r>
+        <w:t>null</w:t>
+      </w:r>
+      <w:proofErr w:type="spellEnd"/>
+      <w:r>
+        <w:tab/>
+        <w:t>Clé primaire</w:t>
+      </w:r>
+    </w:p>
+    <w:p>
+      <w:pPr>
+        <w:pStyle w:val="Paragraphedeliste"/>
+        <w:numPr>
+          <w:ilvl w:val="1"/>
+          <w:numId w:val="3"/>
+        </w:numPr>
+      </w:pPr>
+      <w:proofErr w:type="spellStart"/>
+      <w:r>
+        <w:t>nomStatut</w:t>
+      </w:r>
+      <w:proofErr w:type="spellEnd"/>
+      <w:r>
+        <w:tab/>
+      </w:r>
+      <w:proofErr w:type="spellStart"/>
+      <w:r>
+        <w:t>varchar</w:t>
+      </w:r>
+      <w:proofErr w:type="spellEnd"/>
+      <w:r>
+        <w:t>(25)</w:t>
+      </w:r>
+      <w:r>
+        <w:tab/>
+        <w:t xml:space="preserve">Non </w:t>
+      </w:r>
+      <w:proofErr w:type="spellStart"/>
+      <w:r>
+        <w:t>null</w:t>
+      </w:r>
+      <w:proofErr w:type="spellEnd"/>
+    </w:p>
+    <w:p>
+      <w:pPr>
+        <w:pStyle w:val="Paragraphedeliste"/>
+        <w:numPr>
+          <w:ilvl w:val="0"/>
+          <w:numId w:val="3"/>
+        </w:numPr>
+      </w:pPr>
+      <w:r>
+        <w:t>avoir :</w:t>
+      </w:r>
+    </w:p>
+    <w:p>
+      <w:pPr>
+        <w:pStyle w:val="Paragraphedeliste"/>
+        <w:numPr>
+          <w:ilvl w:val="1"/>
+          <w:numId w:val="3"/>
+        </w:numPr>
+        <w:ind w:left="1434" w:hanging="357"/>
+      </w:pPr>
+      <w:proofErr w:type="spellStart"/>
+      <w:r>
+        <w:rPr>
+          <w:u w:val="single"/>
+        </w:rPr>
+        <w:t>idGroupe</w:t>
+      </w:r>
+      <w:proofErr w:type="spellEnd"/>
+      <w:r>
+        <w:t xml:space="preserve"> </w:t>
+      </w:r>
+      <w:r>
+        <w:tab/>
+      </w:r>
+      <w:proofErr w:type="spellStart"/>
+      <w:r>
+        <w:t>int</w:t>
+      </w:r>
+      <w:proofErr w:type="spellEnd"/>
+      <w:r>
+        <w:tab/>
+      </w:r>
+      <w:r>
+        <w:tab/>
+      </w:r>
+      <w:r>
+        <w:t xml:space="preserve">Non </w:t>
+      </w:r>
+      <w:proofErr w:type="spellStart"/>
+      <w:r>
+        <w:t>null</w:t>
+      </w:r>
+      <w:proofErr w:type="spellEnd"/>
+      <w:r>
+        <w:tab/>
+        <w:t>Clé primaire</w:t>
+      </w:r>
+    </w:p>
+    <w:p>
+      <w:pPr>
+        <w:pStyle w:val="Paragraphedeliste"/>
+        <w:numPr>
+          <w:ilvl w:val="1"/>
+          <w:numId w:val="3"/>
+        </w:numPr>
+      </w:pPr>
+      <w:proofErr w:type="spellStart"/>
+      <w:r>
+        <w:rPr>
+          <w:u w:val="single"/>
+        </w:rPr>
+        <w:t>idUtilisateur</w:t>
+      </w:r>
+      <w:proofErr w:type="spellEnd"/>
+      <w:r>
+        <w:tab/>
+      </w:r>
+      <w:proofErr w:type="spellStart"/>
+      <w:r>
+        <w:t>int</w:t>
+      </w:r>
+      <w:proofErr w:type="spellEnd"/>
+      <w:r>
+        <w:tab/>
+      </w:r>
+      <w:r>
+        <w:tab/>
+        <w:t xml:space="preserve">Non </w:t>
+      </w:r>
+      <w:proofErr w:type="spellStart"/>
+      <w:r>
+        <w:t>null</w:t>
+      </w:r>
+      <w:proofErr w:type="spellEnd"/>
+      <w:r>
+        <w:tab/>
+        <w:t>Clé primaire</w:t>
+      </w:r>
+    </w:p>
+    <w:p>
+      <w:pPr>
+        <w:pStyle w:val="Paragraphedeliste"/>
+        <w:numPr>
+          <w:ilvl w:val="1"/>
+          <w:numId w:val="3"/>
+        </w:numPr>
+      </w:pPr>
+      <w:r>
+        <w:t>date Rdv</w:t>
+      </w:r>
+      <w:r>
+        <w:tab/>
+      </w:r>
+      <w:proofErr w:type="spellStart"/>
+      <w:r>
+        <w:t>datetime</w:t>
+      </w:r>
+      <w:proofErr w:type="spellEnd"/>
+      <w:r>
+        <w:tab/>
+        <w:t xml:space="preserve">Non </w:t>
+      </w:r>
+      <w:proofErr w:type="spellStart"/>
+      <w:r>
+        <w:t>null</w:t>
+      </w:r>
+      <w:proofErr w:type="spellEnd"/>
+    </w:p>
+    <w:p>
+      <w:pPr>
+        <w:pStyle w:val="Paragraphedeliste"/>
+        <w:numPr>
+          <w:ilvl w:val="1"/>
+          <w:numId w:val="3"/>
+        </w:numPr>
+      </w:pPr>
+      <w:r>
+        <w:t>commentaire</w:t>
+      </w:r>
+      <w:r>
+        <w:tab/>
+      </w:r>
+      <w:proofErr w:type="spellStart"/>
+      <w:r>
+        <w:t>longtext</w:t>
+      </w:r>
+      <w:proofErr w:type="spellEnd"/>
+      <w:r>
+        <w:tab/>
+        <w:t xml:space="preserve">Non </w:t>
+      </w:r>
+      <w:proofErr w:type="spellStart"/>
+      <w:r>
+        <w:t>null</w:t>
+      </w:r>
+      <w:proofErr w:type="spellEnd"/>
+    </w:p>
+    <w:p>
+      <w:pPr>
+        <w:pStyle w:val="Paragraphedeliste"/>
+        <w:numPr>
+          <w:ilvl w:val="1"/>
+          <w:numId w:val="3"/>
+        </w:numPr>
+      </w:pPr>
+      <w:r>
+        <w:t>accepte</w:t>
+      </w:r>
+      <w:r>
+        <w:tab/>
+      </w:r>
+      <w:proofErr w:type="spellStart"/>
+      <w:r>
+        <w:t>boolean</w:t>
+      </w:r>
+      <w:proofErr w:type="spellEnd"/>
+      <w:r>
+        <w:tab/>
+        <w:t xml:space="preserve">Non </w:t>
+      </w:r>
+      <w:proofErr w:type="spellStart"/>
+      <w:r>
+        <w:t>null</w:t>
+      </w:r>
+      <w:proofErr w:type="spellEnd"/>
+    </w:p>
+    <w:p>
+      <w:pPr>
+        <w:pStyle w:val="Titre3"/>
+      </w:pPr>
+      <w:bookmarkStart w:id="12" w:name="_Toc404338713"/>
+      <w:r>
+        <w:lastRenderedPageBreak/>
+        <w:t>Interrogation</w:t>
+      </w:r>
+      <w:bookmarkEnd w:id="12"/>
+    </w:p>
+    <w:p>
+      <w:pPr>
+        <w:pStyle w:val="Titre4"/>
+      </w:pPr>
+      <w:r>
+        <w:t>Requête</w:t>
+      </w:r>
+      <w:r>
+        <w:t xml:space="preserve">  n°1</w:t>
+      </w:r>
+      <w:r>
+        <w:t> :</w:t>
+      </w:r>
+    </w:p>
+    <w:p>
+      <w:r>
+        <w:t xml:space="preserve">SELECT </w:t>
+      </w:r>
+      <w:proofErr w:type="spellStart"/>
+      <w:r>
+        <w:t>idPersonne</w:t>
+      </w:r>
+      <w:proofErr w:type="spellEnd"/>
+      <w:r>
+        <w:t>, n</w:t>
+      </w:r>
+      <w:r>
+        <w:t>om,</w:t>
+      </w:r>
+      <w:r>
+        <w:t xml:space="preserve"> </w:t>
+      </w:r>
+      <w:proofErr w:type="spellStart"/>
+      <w:r>
+        <w:t>p</w:t>
+      </w:r>
+      <w:r>
+        <w:t>renom</w:t>
+      </w:r>
+      <w:proofErr w:type="spellEnd"/>
+      <w:r>
+        <w:t xml:space="preserve"> FROM personnes WHERE</w:t>
+      </w:r>
+      <w:r>
+        <w:t xml:space="preserve"> </w:t>
+      </w:r>
+      <w:proofErr w:type="spellStart"/>
+      <w:r>
+        <w:t>password</w:t>
+      </w:r>
+      <w:proofErr w:type="spellEnd"/>
+      <w:r>
+        <w:t>= </w:t>
+      </w:r>
+      <w:proofErr w:type="gramStart"/>
+      <w:r>
+        <w:t>:</w:t>
+      </w:r>
+      <w:proofErr w:type="spellStart"/>
+      <w:r>
+        <w:t>password</w:t>
+      </w:r>
+      <w:proofErr w:type="spellEnd"/>
+      <w:proofErr w:type="gramEnd"/>
+      <w:r>
+        <w:t xml:space="preserve"> AND email= :email</w:t>
       </w:r>
     </w:p>
     <w:p>
       <w:pPr>
         <w:pStyle w:val="Titre2"/>
       </w:pPr>
-      <w:r>
-        <w:t>Conception</w:t>
-      </w:r>
-    </w:p>
-    <w:p>
-      <w:pPr>
-        <w:pStyle w:val="Titre3"/>
-      </w:pPr>
-      <w:r>
-        <w:t>Charte graphique</w:t>
-      </w:r>
-    </w:p>
-    <w:p>
-      <w:pPr>
-        <w:pStyle w:val="Titre3"/>
-      </w:pPr>
-      <w:r>
-        <w:t>Maquette graphique</w:t>
-      </w:r>
-    </w:p>
-    <w:p>
-      <w:pPr>
-        <w:pStyle w:val="Titre3"/>
-      </w:pPr>
-      <w:r>
-        <w:t>Conception base de donnée</w:t>
-      </w:r>
-    </w:p>
-    <w:p>
-      <w:pPr>
-        <w:pStyle w:val="Titre3"/>
-      </w:pPr>
-      <w:r>
-        <w:t>Interrogation</w:t>
-      </w:r>
+      <w:bookmarkStart w:id="13" w:name="_Toc404338714"/>
+      <w:r>
+        <w:t>La vie du projet</w:t>
+      </w:r>
+      <w:bookmarkStart w:id="14" w:name="_GoBack"/>
+      <w:bookmarkEnd w:id="13"/>
+      <w:bookmarkEnd w:id="14"/>
     </w:p>
     <w:p>
       <w:pPr>
         <w:pStyle w:val="Titre2"/>
       </w:pPr>
-      <w:r>
-        <w:t>La vie du projet</w:t>
-      </w:r>
+      <w:bookmarkStart w:id="15" w:name="_Toc404338715"/>
+      <w:r>
+        <w:t>Conclusion</w:t>
+      </w:r>
+      <w:bookmarkEnd w:id="15"/>
     </w:p>
     <w:p>
       <w:pPr>
         <w:pStyle w:val="Titre2"/>
       </w:pPr>
-      <w:r>
-        <w:t>Conclusion</w:t>
-      </w:r>
-    </w:p>
-    <w:p>
-      <w:pPr>
-        <w:pStyle w:val="Titre2"/>
-      </w:pPr>
+      <w:bookmarkStart w:id="16" w:name="_Toc404338716"/>
       <w:r>
         <w:t>Annexes</w:t>
       </w:r>
+      <w:bookmarkEnd w:id="16"/>
     </w:p>
     <w:sectPr>
       <w:pgSz w:w="11906" w:h="16838"/>
@@ -660,9 +3022,9 @@
 <file path=word/numbering.xml><?xml version="1.0" encoding="utf-8"?>
 <w:numbering xmlns:wpc="http://schemas.microsoft.com/office/word/2010/wordprocessingCanvas" xmlns:mc="http://schemas.openxmlformats.org/markup-compatibility/2006" xmlns:o="urn:schemas-microsoft-com:office:office" xmlns:r="http://schemas.openxmlformats.org/officeDocument/2006/relationships" xmlns:m="http://schemas.openxmlformats.org/officeDocument/2006/math" xmlns:v="urn:schemas-microsoft-com:vml" xmlns:wp14="http://schemas.microsoft.com/office/word/2010/wordprocessingDrawing" xmlns:wp="http://schemas.openxmlformats.org/drawingml/2006/wordprocessingDrawing" xmlns:w10="urn:schemas-microsoft-com:office:word" xmlns:w="http://schemas.openxmlformats.org/wordprocessingml/2006/main" xmlns:w14="http://schemas.microsoft.com/office/word/2010/wordml" xmlns:wpg="http://schemas.microsoft.com/office/word/2010/wordprocessingGroup" xmlns:wpi="http://schemas.microsoft.com/office/word/2010/wordprocessingInk" xmlns:wne="http://schemas.microsoft.com/office/word/2006/wordml" xmlns:wps="http://schemas.microsoft.com/office/word/2010/wordprocessingShape" mc:Ignorable="w14 wp14">
   <w:abstractNum w:abstractNumId="0">
-    <w:nsid w:val="50947F18"/>
+    <w:nsid w:val="105D7090"/>
     <w:multiLevelType w:val="hybridMultilevel"/>
-    <w:tmpl w:val="3D80D81A"/>
+    <w:tmpl w:val="27345DFA"/>
     <w:lvl w:ilvl="0" w:tplc="100C0001">
       <w:start w:val="1"/>
       <w:numFmt w:val="bullet"/>
@@ -772,8 +3134,240 @@
       </w:rPr>
     </w:lvl>
   </w:abstractNum>
+  <w:abstractNum w:abstractNumId="1">
+    <w:nsid w:val="50947F18"/>
+    <w:multiLevelType w:val="hybridMultilevel"/>
+    <w:tmpl w:val="3D80D81A"/>
+    <w:lvl w:ilvl="0" w:tplc="100C0001">
+      <w:start w:val="1"/>
+      <w:numFmt w:val="bullet"/>
+      <w:lvlText w:val=""/>
+      <w:lvlJc w:val="left"/>
+      <w:pPr>
+        <w:ind w:left="720" w:hanging="360"/>
+      </w:pPr>
+      <w:rPr>
+        <w:rFonts w:ascii="Symbol" w:hAnsi="Symbol" w:hint="default"/>
+      </w:rPr>
+    </w:lvl>
+    <w:lvl w:ilvl="1" w:tplc="100C0003" w:tentative="1">
+      <w:start w:val="1"/>
+      <w:numFmt w:val="bullet"/>
+      <w:lvlText w:val="o"/>
+      <w:lvlJc w:val="left"/>
+      <w:pPr>
+        <w:ind w:left="1440" w:hanging="360"/>
+      </w:pPr>
+      <w:rPr>
+        <w:rFonts w:ascii="Courier New" w:hAnsi="Courier New" w:cs="Courier New" w:hint="default"/>
+      </w:rPr>
+    </w:lvl>
+    <w:lvl w:ilvl="2" w:tplc="100C0005" w:tentative="1">
+      <w:start w:val="1"/>
+      <w:numFmt w:val="bullet"/>
+      <w:lvlText w:val=""/>
+      <w:lvlJc w:val="left"/>
+      <w:pPr>
+        <w:ind w:left="2160" w:hanging="360"/>
+      </w:pPr>
+      <w:rPr>
+        <w:rFonts w:ascii="Wingdings" w:hAnsi="Wingdings" w:hint="default"/>
+      </w:rPr>
+    </w:lvl>
+    <w:lvl w:ilvl="3" w:tplc="100C0001" w:tentative="1">
+      <w:start w:val="1"/>
+      <w:numFmt w:val="bullet"/>
+      <w:lvlText w:val=""/>
+      <w:lvlJc w:val="left"/>
+      <w:pPr>
+        <w:ind w:left="2880" w:hanging="360"/>
+      </w:pPr>
+      <w:rPr>
+        <w:rFonts w:ascii="Symbol" w:hAnsi="Symbol" w:hint="default"/>
+      </w:rPr>
+    </w:lvl>
+    <w:lvl w:ilvl="4" w:tplc="100C0003" w:tentative="1">
+      <w:start w:val="1"/>
+      <w:numFmt w:val="bullet"/>
+      <w:lvlText w:val="o"/>
+      <w:lvlJc w:val="left"/>
+      <w:pPr>
+        <w:ind w:left="3600" w:hanging="360"/>
+      </w:pPr>
+      <w:rPr>
+        <w:rFonts w:ascii="Courier New" w:hAnsi="Courier New" w:cs="Courier New" w:hint="default"/>
+      </w:rPr>
+    </w:lvl>
+    <w:lvl w:ilvl="5" w:tplc="100C0005" w:tentative="1">
+      <w:start w:val="1"/>
+      <w:numFmt w:val="bullet"/>
+      <w:lvlText w:val=""/>
+      <w:lvlJc w:val="left"/>
+      <w:pPr>
+        <w:ind w:left="4320" w:hanging="360"/>
+      </w:pPr>
+      <w:rPr>
+        <w:rFonts w:ascii="Wingdings" w:hAnsi="Wingdings" w:hint="default"/>
+      </w:rPr>
+    </w:lvl>
+    <w:lvl w:ilvl="6" w:tplc="100C0001" w:tentative="1">
+      <w:start w:val="1"/>
+      <w:numFmt w:val="bullet"/>
+      <w:lvlText w:val=""/>
+      <w:lvlJc w:val="left"/>
+      <w:pPr>
+        <w:ind w:left="5040" w:hanging="360"/>
+      </w:pPr>
+      <w:rPr>
+        <w:rFonts w:ascii="Symbol" w:hAnsi="Symbol" w:hint="default"/>
+      </w:rPr>
+    </w:lvl>
+    <w:lvl w:ilvl="7" w:tplc="100C0003" w:tentative="1">
+      <w:start w:val="1"/>
+      <w:numFmt w:val="bullet"/>
+      <w:lvlText w:val="o"/>
+      <w:lvlJc w:val="left"/>
+      <w:pPr>
+        <w:ind w:left="5760" w:hanging="360"/>
+      </w:pPr>
+      <w:rPr>
+        <w:rFonts w:ascii="Courier New" w:hAnsi="Courier New" w:cs="Courier New" w:hint="default"/>
+      </w:rPr>
+    </w:lvl>
+    <w:lvl w:ilvl="8" w:tplc="100C0005" w:tentative="1">
+      <w:start w:val="1"/>
+      <w:numFmt w:val="bullet"/>
+      <w:lvlText w:val=""/>
+      <w:lvlJc w:val="left"/>
+      <w:pPr>
+        <w:ind w:left="6480" w:hanging="360"/>
+      </w:pPr>
+      <w:rPr>
+        <w:rFonts w:ascii="Wingdings" w:hAnsi="Wingdings" w:hint="default"/>
+      </w:rPr>
+    </w:lvl>
+  </w:abstractNum>
+  <w:abstractNum w:abstractNumId="2">
+    <w:nsid w:val="7223090A"/>
+    <w:multiLevelType w:val="hybridMultilevel"/>
+    <w:tmpl w:val="8AC04A62"/>
+    <w:lvl w:ilvl="0" w:tplc="100C000B">
+      <w:start w:val="1"/>
+      <w:numFmt w:val="bullet"/>
+      <w:lvlText w:val=""/>
+      <w:lvlJc w:val="left"/>
+      <w:pPr>
+        <w:ind w:left="720" w:hanging="360"/>
+      </w:pPr>
+      <w:rPr>
+        <w:rFonts w:ascii="Wingdings" w:hAnsi="Wingdings" w:hint="default"/>
+      </w:rPr>
+    </w:lvl>
+    <w:lvl w:ilvl="1" w:tplc="100C000B">
+      <w:start w:val="1"/>
+      <w:numFmt w:val="bullet"/>
+      <w:lvlText w:val=""/>
+      <w:lvlJc w:val="left"/>
+      <w:pPr>
+        <w:ind w:left="1440" w:hanging="360"/>
+      </w:pPr>
+      <w:rPr>
+        <w:rFonts w:ascii="Wingdings" w:hAnsi="Wingdings" w:hint="default"/>
+      </w:rPr>
+    </w:lvl>
+    <w:lvl w:ilvl="2" w:tplc="100C0005" w:tentative="1">
+      <w:start w:val="1"/>
+      <w:numFmt w:val="bullet"/>
+      <w:lvlText w:val=""/>
+      <w:lvlJc w:val="left"/>
+      <w:pPr>
+        <w:ind w:left="2160" w:hanging="360"/>
+      </w:pPr>
+      <w:rPr>
+        <w:rFonts w:ascii="Wingdings" w:hAnsi="Wingdings" w:hint="default"/>
+      </w:rPr>
+    </w:lvl>
+    <w:lvl w:ilvl="3" w:tplc="100C0001" w:tentative="1">
+      <w:start w:val="1"/>
+      <w:numFmt w:val="bullet"/>
+      <w:lvlText w:val=""/>
+      <w:lvlJc w:val="left"/>
+      <w:pPr>
+        <w:ind w:left="2880" w:hanging="360"/>
+      </w:pPr>
+      <w:rPr>
+        <w:rFonts w:ascii="Symbol" w:hAnsi="Symbol" w:hint="default"/>
+      </w:rPr>
+    </w:lvl>
+    <w:lvl w:ilvl="4" w:tplc="100C0003" w:tentative="1">
+      <w:start w:val="1"/>
+      <w:numFmt w:val="bullet"/>
+      <w:lvlText w:val="o"/>
+      <w:lvlJc w:val="left"/>
+      <w:pPr>
+        <w:ind w:left="3600" w:hanging="360"/>
+      </w:pPr>
+      <w:rPr>
+        <w:rFonts w:ascii="Courier New" w:hAnsi="Courier New" w:cs="Courier New" w:hint="default"/>
+      </w:rPr>
+    </w:lvl>
+    <w:lvl w:ilvl="5" w:tplc="100C0005" w:tentative="1">
+      <w:start w:val="1"/>
+      <w:numFmt w:val="bullet"/>
+      <w:lvlText w:val=""/>
+      <w:lvlJc w:val="left"/>
+      <w:pPr>
+        <w:ind w:left="4320" w:hanging="360"/>
+      </w:pPr>
+      <w:rPr>
+        <w:rFonts w:ascii="Wingdings" w:hAnsi="Wingdings" w:hint="default"/>
+      </w:rPr>
+    </w:lvl>
+    <w:lvl w:ilvl="6" w:tplc="100C0001" w:tentative="1">
+      <w:start w:val="1"/>
+      <w:numFmt w:val="bullet"/>
+      <w:lvlText w:val=""/>
+      <w:lvlJc w:val="left"/>
+      <w:pPr>
+        <w:ind w:left="5040" w:hanging="360"/>
+      </w:pPr>
+      <w:rPr>
+        <w:rFonts w:ascii="Symbol" w:hAnsi="Symbol" w:hint="default"/>
+      </w:rPr>
+    </w:lvl>
+    <w:lvl w:ilvl="7" w:tplc="100C0003" w:tentative="1">
+      <w:start w:val="1"/>
+      <w:numFmt w:val="bullet"/>
+      <w:lvlText w:val="o"/>
+      <w:lvlJc w:val="left"/>
+      <w:pPr>
+        <w:ind w:left="5760" w:hanging="360"/>
+      </w:pPr>
+      <w:rPr>
+        <w:rFonts w:ascii="Courier New" w:hAnsi="Courier New" w:cs="Courier New" w:hint="default"/>
+      </w:rPr>
+    </w:lvl>
+    <w:lvl w:ilvl="8" w:tplc="100C0005" w:tentative="1">
+      <w:start w:val="1"/>
+      <w:numFmt w:val="bullet"/>
+      <w:lvlText w:val=""/>
+      <w:lvlJc w:val="left"/>
+      <w:pPr>
+        <w:ind w:left="6480" w:hanging="360"/>
+      </w:pPr>
+      <w:rPr>
+        <w:rFonts w:ascii="Wingdings" w:hAnsi="Wingdings" w:hint="default"/>
+      </w:rPr>
+    </w:lvl>
+  </w:abstractNum>
   <w:num w:numId="1">
+    <w:abstractNumId w:val="1"/>
+  </w:num>
+  <w:num w:numId="2">
     <w:abstractNumId w:val="0"/>
+  </w:num>
+  <w:num w:numId="3">
+    <w:abstractNumId w:val="2"/>
   </w:num>
 </w:numbering>
 </file>
@@ -1007,6 +3601,30 @@
       <w:color w:val="4F81BD" w:themeColor="accent1"/>
     </w:rPr>
   </w:style>
+  <w:style w:type="paragraph" w:styleId="Titre4">
+    <w:name w:val="heading 4"/>
+    <w:basedOn w:val="Normal"/>
+    <w:next w:val="Normal"/>
+    <w:link w:val="Titre4Car"/>
+    <w:uiPriority w:val="9"/>
+    <w:unhideWhenUsed/>
+    <w:qFormat/>
+    <w:rsid w:val="00963AB1"/>
+    <w:pPr>
+      <w:keepNext/>
+      <w:keepLines/>
+      <w:spacing w:before="200" w:after="0"/>
+      <w:outlineLvl w:val="3"/>
+    </w:pPr>
+    <w:rPr>
+      <w:rFonts w:asciiTheme="majorHAnsi" w:eastAsiaTheme="majorEastAsia" w:hAnsiTheme="majorHAnsi" w:cstheme="majorBidi"/>
+      <w:b/>
+      <w:bCs/>
+      <w:i/>
+      <w:iCs/>
+      <w:color w:val="4F81BD" w:themeColor="accent1"/>
+    </w:rPr>
+  </w:style>
   <w:style w:type="character" w:default="1" w:styleId="Policepardfaut">
     <w:name w:val="Default Paragraph Font"/>
     <w:uiPriority w:val="1"/>
@@ -1156,6 +3774,47 @@
       <w:ind w:left="720"/>
       <w:contextualSpacing/>
     </w:pPr>
+  </w:style>
+  <w:style w:type="paragraph" w:styleId="TM2">
+    <w:name w:val="toc 2"/>
+    <w:basedOn w:val="Normal"/>
+    <w:next w:val="Normal"/>
+    <w:autoRedefine/>
+    <w:uiPriority w:val="39"/>
+    <w:unhideWhenUsed/>
+    <w:rsid w:val="00BE0DFE"/>
+    <w:pPr>
+      <w:spacing w:after="100"/>
+      <w:ind w:left="220"/>
+    </w:pPr>
+  </w:style>
+  <w:style w:type="paragraph" w:styleId="TM3">
+    <w:name w:val="toc 3"/>
+    <w:basedOn w:val="Normal"/>
+    <w:next w:val="Normal"/>
+    <w:autoRedefine/>
+    <w:uiPriority w:val="39"/>
+    <w:unhideWhenUsed/>
+    <w:rsid w:val="00BE0DFE"/>
+    <w:pPr>
+      <w:spacing w:after="100"/>
+      <w:ind w:left="440"/>
+    </w:pPr>
+  </w:style>
+  <w:style w:type="character" w:customStyle="1" w:styleId="Titre4Car">
+    <w:name w:val="Titre 4 Car"/>
+    <w:basedOn w:val="Policepardfaut"/>
+    <w:link w:val="Titre4"/>
+    <w:uiPriority w:val="9"/>
+    <w:rsid w:val="00963AB1"/>
+    <w:rPr>
+      <w:rFonts w:asciiTheme="majorHAnsi" w:eastAsiaTheme="majorEastAsia" w:hAnsiTheme="majorHAnsi" w:cstheme="majorBidi"/>
+      <w:b/>
+      <w:bCs/>
+      <w:i/>
+      <w:iCs/>
+      <w:color w:val="4F81BD" w:themeColor="accent1"/>
+    </w:rPr>
   </w:style>
 </w:styles>
 </file>
@@ -1389,6 +4048,30 @@
       <w:color w:val="4F81BD" w:themeColor="accent1"/>
     </w:rPr>
   </w:style>
+  <w:style w:type="paragraph" w:styleId="Titre4">
+    <w:name w:val="heading 4"/>
+    <w:basedOn w:val="Normal"/>
+    <w:next w:val="Normal"/>
+    <w:link w:val="Titre4Car"/>
+    <w:uiPriority w:val="9"/>
+    <w:unhideWhenUsed/>
+    <w:qFormat/>
+    <w:rsid w:val="00963AB1"/>
+    <w:pPr>
+      <w:keepNext/>
+      <w:keepLines/>
+      <w:spacing w:before="200" w:after="0"/>
+      <w:outlineLvl w:val="3"/>
+    </w:pPr>
+    <w:rPr>
+      <w:rFonts w:asciiTheme="majorHAnsi" w:eastAsiaTheme="majorEastAsia" w:hAnsiTheme="majorHAnsi" w:cstheme="majorBidi"/>
+      <w:b/>
+      <w:bCs/>
+      <w:i/>
+      <w:iCs/>
+      <w:color w:val="4F81BD" w:themeColor="accent1"/>
+    </w:rPr>
+  </w:style>
   <w:style w:type="character" w:default="1" w:styleId="Policepardfaut">
     <w:name w:val="Default Paragraph Font"/>
     <w:uiPriority w:val="1"/>
@@ -1538,6 +4221,47 @@
       <w:ind w:left="720"/>
       <w:contextualSpacing/>
     </w:pPr>
+  </w:style>
+  <w:style w:type="paragraph" w:styleId="TM2">
+    <w:name w:val="toc 2"/>
+    <w:basedOn w:val="Normal"/>
+    <w:next w:val="Normal"/>
+    <w:autoRedefine/>
+    <w:uiPriority w:val="39"/>
+    <w:unhideWhenUsed/>
+    <w:rsid w:val="00BE0DFE"/>
+    <w:pPr>
+      <w:spacing w:after="100"/>
+      <w:ind w:left="220"/>
+    </w:pPr>
+  </w:style>
+  <w:style w:type="paragraph" w:styleId="TM3">
+    <w:name w:val="toc 3"/>
+    <w:basedOn w:val="Normal"/>
+    <w:next w:val="Normal"/>
+    <w:autoRedefine/>
+    <w:uiPriority w:val="39"/>
+    <w:unhideWhenUsed/>
+    <w:rsid w:val="00BE0DFE"/>
+    <w:pPr>
+      <w:spacing w:after="100"/>
+      <w:ind w:left="440"/>
+    </w:pPr>
+  </w:style>
+  <w:style w:type="character" w:customStyle="1" w:styleId="Titre4Car">
+    <w:name w:val="Titre 4 Car"/>
+    <w:basedOn w:val="Policepardfaut"/>
+    <w:link w:val="Titre4"/>
+    <w:uiPriority w:val="9"/>
+    <w:rsid w:val="00963AB1"/>
+    <w:rPr>
+      <w:rFonts w:asciiTheme="majorHAnsi" w:eastAsiaTheme="majorEastAsia" w:hAnsiTheme="majorHAnsi" w:cstheme="majorBidi"/>
+      <w:b/>
+      <w:bCs/>
+      <w:i/>
+      <w:iCs/>
+      <w:color w:val="4F81BD" w:themeColor="accent1"/>
+    </w:rPr>
   </w:style>
 </w:styles>
 </file>
@@ -1832,7 +4556,7 @@
 </file>
 
 <file path=customXml/itemProps1.xml><?xml version="1.0" encoding="utf-8"?>
-<ds:datastoreItem xmlns:ds="http://schemas.openxmlformats.org/officeDocument/2006/customXml" ds:itemID="{9E1943F8-9FE0-4F6E-B850-038D66D9983D}">
+<ds:datastoreItem xmlns:ds="http://schemas.openxmlformats.org/officeDocument/2006/customXml" ds:itemID="{2C28BED8-2D94-41D2-A172-E59E8C50E280}">
   <ds:schemaRefs>
     <ds:schemaRef ds:uri="http://schemas.openxmlformats.org/officeDocument/2006/bibliography"/>
   </ds:schemaRefs>

</xml_diff>